<commit_message>
before installing js lib for blead data to vue
</commit_message>
<xml_diff>
--- a/public/uploads/docs/Retainer-Agreement.docx
+++ b/public/uploads/docs/Retainer-Agreement.docx
@@ -92,7 +92,171 @@
           <w:sz w:val="24"/>
           <w:szCs w:val="24"/>
         </w:rPr>
-        <w:t>) is entered into on _</w:t>
+        <w:t xml:space="preserve">) is entered into on </w:t>
+      </w:r>
+      <w:r>
+        <w:rPr>
+          <w:rStyle w:val="pln"/>
+          <w:rFonts w:ascii="Segoe UI" w:hAnsi="Segoe UI" w:cs="Segoe UI"/>
+          <w:color w:val="000000"/>
+          <w:sz w:val="23"/>
+          <w:szCs w:val="23"/>
+        </w:rPr>
+        <w:t>${</w:t>
+      </w:r>
+      <w:proofErr w:type="spellStart"/>
+      <w:r>
+        <w:rPr>
+          <w:rStyle w:val="pln"/>
+          <w:rFonts w:ascii="Segoe UI" w:hAnsi="Segoe UI" w:cs="Segoe UI"/>
+          <w:color w:val="000000"/>
+          <w:sz w:val="23"/>
+          <w:szCs w:val="23"/>
+        </w:rPr>
+        <w:t>effective_date</w:t>
+      </w:r>
+      <w:proofErr w:type="spellEnd"/>
+      <w:r>
+        <w:rPr>
+          <w:rStyle w:val="pln"/>
+          <w:rFonts w:ascii="Segoe UI" w:hAnsi="Segoe UI" w:cs="Segoe UI"/>
+          <w:color w:val="000000"/>
+          <w:sz w:val="23"/>
+          <w:szCs w:val="23"/>
+        </w:rPr>
+        <w:t>}</w:t>
+      </w:r>
+      <w:r>
+        <w:rPr>
+          <w:rFonts w:ascii="Times New Roman" w:eastAsia="Times New Roman" w:hAnsi="Times New Roman" w:cs="Times New Roman"/>
+          <w:color w:val="000000"/>
+          <w:sz w:val="24"/>
+          <w:szCs w:val="24"/>
+        </w:rPr>
+        <w:t xml:space="preserve"> (the </w:t>
+      </w:r>
+      <w:r>
+        <w:rPr>
+          <w:rFonts w:ascii="Times New Roman" w:eastAsia="Times New Roman" w:hAnsi="Times New Roman" w:cs="Times New Roman"/>
+          <w:b/>
+          <w:color w:val="000000"/>
+          <w:sz w:val="24"/>
+          <w:szCs w:val="24"/>
+        </w:rPr>
+        <w:t>“Effective Date”</w:t>
+      </w:r>
+      <w:r>
+        <w:rPr>
+          <w:rFonts w:ascii="Times New Roman" w:eastAsia="Times New Roman" w:hAnsi="Times New Roman" w:cs="Times New Roman"/>
+          <w:color w:val="000000"/>
+          <w:sz w:val="24"/>
+          <w:szCs w:val="24"/>
+        </w:rPr>
+        <w:t xml:space="preserve">), by and between </w:t>
+      </w:r>
+      <w:r>
+        <w:rPr>
+          <w:rFonts w:ascii="Times New Roman" w:eastAsia="Times New Roman" w:hAnsi="Times New Roman" w:cs="Times New Roman"/>
+          <w:color w:val="000000"/>
+          <w:sz w:val="24"/>
+          <w:szCs w:val="24"/>
+        </w:rPr>
+        <w:t>${</w:t>
+      </w:r>
+      <w:proofErr w:type="spellStart"/>
+      <w:r>
+        <w:rPr>
+          <w:rFonts w:ascii="Times New Roman" w:eastAsia="Times New Roman" w:hAnsi="Times New Roman" w:cs="Times New Roman"/>
+          <w:color w:val="000000"/>
+          <w:sz w:val="24"/>
+          <w:szCs w:val="24"/>
+        </w:rPr>
+        <w:t>company_name</w:t>
+      </w:r>
+      <w:proofErr w:type="spellEnd"/>
+      <w:r>
+        <w:rPr>
+          <w:rFonts w:ascii="Times New Roman" w:eastAsia="Times New Roman" w:hAnsi="Times New Roman" w:cs="Times New Roman"/>
+          <w:color w:val="000000"/>
+          <w:sz w:val="24"/>
+          <w:szCs w:val="24"/>
+        </w:rPr>
+        <w:t>}</w:t>
+      </w:r>
+      <w:r>
+        <w:rPr>
+          <w:rFonts w:ascii="Times New Roman" w:eastAsia="Times New Roman" w:hAnsi="Times New Roman" w:cs="Times New Roman"/>
+          <w:color w:val="000000"/>
+          <w:sz w:val="24"/>
+          <w:szCs w:val="24"/>
+        </w:rPr>
+        <w:t xml:space="preserve">, with an address of </w:t>
+      </w:r>
+      <w:r>
+        <w:rPr>
+          <w:rFonts w:ascii="Times New Roman" w:eastAsia="Times New Roman" w:hAnsi="Times New Roman" w:cs="Times New Roman"/>
+          <w:color w:val="000000"/>
+          <w:sz w:val="24"/>
+          <w:szCs w:val="24"/>
+        </w:rPr>
+        <w:t>${</w:t>
+      </w:r>
+      <w:proofErr w:type="spellStart"/>
+      <w:r>
+        <w:rPr>
+          <w:rFonts w:ascii="Times New Roman" w:eastAsia="Times New Roman" w:hAnsi="Times New Roman" w:cs="Times New Roman"/>
+          <w:color w:val="000000"/>
+          <w:sz w:val="24"/>
+          <w:szCs w:val="24"/>
+        </w:rPr>
+        <w:t>company_</w:t>
+      </w:r>
+      <w:r>
+        <w:rPr>
+          <w:rFonts w:ascii="Times New Roman" w:eastAsia="Times New Roman" w:hAnsi="Times New Roman" w:cs="Times New Roman"/>
+          <w:color w:val="000000"/>
+          <w:sz w:val="24"/>
+          <w:szCs w:val="24"/>
+        </w:rPr>
+        <w:t>address</w:t>
+      </w:r>
+      <w:proofErr w:type="spellEnd"/>
+      <w:r>
+        <w:rPr>
+          <w:rFonts w:ascii="Times New Roman" w:eastAsia="Times New Roman" w:hAnsi="Times New Roman" w:cs="Times New Roman"/>
+          <w:color w:val="000000"/>
+          <w:sz w:val="24"/>
+          <w:szCs w:val="24"/>
+        </w:rPr>
+        <w:t>}</w:t>
+      </w:r>
+      <w:r>
+        <w:rPr>
+          <w:rFonts w:ascii="Times New Roman" w:eastAsia="Times New Roman" w:hAnsi="Times New Roman" w:cs="Times New Roman"/>
+          <w:color w:val="000000"/>
+          <w:sz w:val="24"/>
+          <w:szCs w:val="24"/>
+        </w:rPr>
+        <w:t xml:space="preserve">, (hereinafter referred to as the </w:t>
+      </w:r>
+      <w:r>
+        <w:rPr>
+          <w:rFonts w:ascii="Times New Roman" w:eastAsia="Times New Roman" w:hAnsi="Times New Roman" w:cs="Times New Roman"/>
+          <w:b/>
+          <w:color w:val="000000"/>
+          <w:sz w:val="24"/>
+          <w:szCs w:val="24"/>
+        </w:rPr>
+        <w:t>“Consultant”</w:t>
+      </w:r>
+      <w:r>
+        <w:rPr>
+          <w:rFonts w:ascii="Times New Roman" w:eastAsia="Times New Roman" w:hAnsi="Times New Roman" w:cs="Times New Roman"/>
+          <w:color w:val="000000"/>
+          <w:sz w:val="24"/>
+          <w:szCs w:val="24"/>
+        </w:rPr>
+        <w:t xml:space="preserve">) and </w:t>
       </w:r>
       <w:r>
         <w:rPr>
@@ -123,7 +287,7 @@
           <w:sz w:val="23"/>
           <w:szCs w:val="23"/>
         </w:rPr>
-        <w:t>firstname</w:t>
+        <w:t>first_name</w:t>
       </w:r>
       <w:proofErr w:type="spellEnd"/>
       <w:r>
@@ -143,96 +307,25 @@
           <w:sz w:val="24"/>
           <w:szCs w:val="24"/>
         </w:rPr>
-        <w:t xml:space="preserve">_ (the </w:t>
-      </w:r>
-      <w:r>
-        <w:rPr>
-          <w:rFonts w:ascii="Times New Roman" w:eastAsia="Times New Roman" w:hAnsi="Times New Roman" w:cs="Times New Roman"/>
-          <w:b/>
-          <w:color w:val="000000"/>
-          <w:sz w:val="24"/>
-          <w:szCs w:val="24"/>
-        </w:rPr>
-        <w:t>“Effective Date”</w:t>
-      </w:r>
-      <w:r>
-        <w:rPr>
-          <w:rFonts w:ascii="Times New Roman" w:eastAsia="Times New Roman" w:hAnsi="Times New Roman" w:cs="Times New Roman"/>
-          <w:color w:val="000000"/>
-          <w:sz w:val="24"/>
-          <w:szCs w:val="24"/>
-        </w:rPr>
-        <w:t>), by and between _</w:t>
-      </w:r>
-      <w:r>
-        <w:rPr>
-          <w:rStyle w:val="pln"/>
-          <w:rFonts w:ascii="Segoe UI" w:hAnsi="Segoe UI" w:cs="Segoe UI"/>
-          <w:color w:val="000000"/>
-          <w:sz w:val="23"/>
-          <w:szCs w:val="23"/>
-        </w:rPr>
-        <w:t>$</w:t>
-      </w:r>
-      <w:r>
-        <w:rPr>
-          <w:rStyle w:val="pun"/>
-          <w:rFonts w:ascii="Segoe UI" w:hAnsi="Segoe UI" w:cs="Segoe UI"/>
-          <w:color w:val="666600"/>
-          <w:sz w:val="23"/>
-          <w:szCs w:val="23"/>
-        </w:rPr>
-        <w:t>{</w:t>
-      </w:r>
-      <w:r>
-        <w:rPr>
-          <w:rStyle w:val="pln"/>
-          <w:rFonts w:ascii="Segoe UI" w:hAnsi="Segoe UI" w:cs="Segoe UI"/>
-          <w:color w:val="000000"/>
-          <w:sz w:val="23"/>
-          <w:szCs w:val="23"/>
-        </w:rPr>
-        <w:t>lastname</w:t>
-      </w:r>
-      <w:r>
-        <w:rPr>
-          <w:rStyle w:val="pun"/>
-          <w:rFonts w:ascii="Segoe UI" w:hAnsi="Segoe UI" w:cs="Segoe UI"/>
-          <w:color w:val="666600"/>
-          <w:sz w:val="23"/>
-          <w:szCs w:val="23"/>
-        </w:rPr>
-        <w:t>}</w:t>
-      </w:r>
-      <w:bookmarkStart w:id="0" w:name="_GoBack"/>
-      <w:bookmarkEnd w:id="0"/>
-      <w:r>
-        <w:rPr>
-          <w:rFonts w:ascii="Times New Roman" w:eastAsia="Times New Roman" w:hAnsi="Times New Roman" w:cs="Times New Roman"/>
-          <w:color w:val="000000"/>
-          <w:sz w:val="24"/>
-          <w:szCs w:val="24"/>
-        </w:rPr>
-        <w:t xml:space="preserve">_, with an address of ________________, (hereinafter referred to as the </w:t>
-      </w:r>
-      <w:r>
-        <w:rPr>
-          <w:rFonts w:ascii="Times New Roman" w:eastAsia="Times New Roman" w:hAnsi="Times New Roman" w:cs="Times New Roman"/>
-          <w:b/>
-          <w:color w:val="000000"/>
-          <w:sz w:val="24"/>
-          <w:szCs w:val="24"/>
-        </w:rPr>
-        <w:t>“Consultant”</w:t>
-      </w:r>
-      <w:r>
-        <w:rPr>
-          <w:rFonts w:ascii="Times New Roman" w:eastAsia="Times New Roman" w:hAnsi="Times New Roman" w:cs="Times New Roman"/>
-          <w:color w:val="000000"/>
-          <w:sz w:val="24"/>
-          <w:szCs w:val="24"/>
-        </w:rPr>
-        <w:t xml:space="preserve">) and ________________, with an address of ________________, (hereinafter referred to as the </w:t>
+        <w:t xml:space="preserve">, with an address of </w:t>
+      </w:r>
+      <w:r>
+        <w:rPr>
+          <w:rFonts w:ascii="Times New Roman" w:eastAsia="Times New Roman" w:hAnsi="Times New Roman" w:cs="Times New Roman"/>
+          <w:color w:val="000000"/>
+          <w:sz w:val="24"/>
+          <w:szCs w:val="24"/>
+        </w:rPr>
+        <w:t>${address}</w:t>
+      </w:r>
+      <w:r>
+        <w:rPr>
+          <w:rFonts w:ascii="Times New Roman" w:eastAsia="Times New Roman" w:hAnsi="Times New Roman" w:cs="Times New Roman"/>
+          <w:color w:val="000000"/>
+          <w:sz w:val="24"/>
+          <w:szCs w:val="24"/>
+        </w:rPr>
+        <w:t xml:space="preserve">, (hereinafter referred to as the </w:t>
       </w:r>
       <w:r>
         <w:rPr>
@@ -251,16 +344,7 @@
           <w:sz w:val="24"/>
           <w:szCs w:val="24"/>
         </w:rPr>
-        <w:t>) (collectively referred to a</w:t>
-      </w:r>
-      <w:r>
-        <w:rPr>
-          <w:rFonts w:ascii="Times New Roman" w:eastAsia="Times New Roman" w:hAnsi="Times New Roman" w:cs="Times New Roman"/>
-          <w:color w:val="000000"/>
-          <w:sz w:val="24"/>
-          <w:szCs w:val="24"/>
-        </w:rPr>
-        <w:t xml:space="preserve">s the </w:t>
+        <w:t xml:space="preserve">) (collectively referred to as the </w:t>
       </w:r>
       <w:r>
         <w:rPr>
@@ -340,15 +424,7 @@
           <w:sz w:val="24"/>
           <w:szCs w:val="24"/>
         </w:rPr>
-        <w:t xml:space="preserve"> shall be effective on the date of signing this Agreement (hereinafter referred to as the “Effective Date”) and will continue on a month-to-month ba</w:t>
-      </w:r>
-      <w:r>
-        <w:rPr>
-          <w:rFonts w:ascii="Times New Roman" w:eastAsia="Times New Roman" w:hAnsi="Times New Roman" w:cs="Times New Roman"/>
-          <w:sz w:val="24"/>
-          <w:szCs w:val="24"/>
-        </w:rPr>
-        <w:t>sis.</w:t>
+        <w:t xml:space="preserve"> shall be effective on the date of signing this Agreement (hereinafter referred to as the “Effective Date”) and will continue on a month-to-month basis.</w:t>
       </w:r>
     </w:p>
     <w:p>
@@ -389,19 +465,338 @@
           <w:b/>
           <w:sz w:val="24"/>
           <w:szCs w:val="24"/>
+        </w:rPr>
+      </w:pPr>
+      <w:r>
+        <w:rPr>
+          <w:rFonts w:ascii="Times New Roman" w:eastAsia="Times New Roman" w:hAnsi="Times New Roman" w:cs="Times New Roman"/>
+          <w:b/>
+          <w:sz w:val="24"/>
+          <w:szCs w:val="24"/>
           <w:u w:val="single"/>
         </w:rPr>
-      </w:pPr>
-      <w:r>
-        <w:rPr>
-          <w:rFonts w:ascii="Times New Roman" w:eastAsia="Times New Roman" w:hAnsi="Times New Roman" w:cs="Times New Roman"/>
-          <w:b/>
+        <w:t>RETAINER</w:t>
+      </w:r>
+    </w:p>
+    <w:p>
+      <w:pPr>
+        <w:numPr>
+          <w:ilvl w:val="0"/>
+          <w:numId w:val="2"/>
+        </w:numPr>
+        <w:pBdr>
+          <w:top w:val="nil"/>
+          <w:left w:val="nil"/>
+          <w:bottom w:val="nil"/>
+          <w:right w:val="nil"/>
+          <w:between w:val="nil"/>
+        </w:pBdr>
+        <w:spacing w:after="200" w:line="240" w:lineRule="auto"/>
+        <w:jc w:val="both"/>
+        <w:rPr>
+          <w:color w:val="000000"/>
+          <w:sz w:val="24"/>
+          <w:szCs w:val="24"/>
+        </w:rPr>
+      </w:pPr>
+      <w:r>
+        <w:rPr>
+          <w:rFonts w:ascii="Times New Roman" w:eastAsia="Times New Roman" w:hAnsi="Times New Roman" w:cs="Times New Roman"/>
+          <w:sz w:val="24"/>
+          <w:szCs w:val="24"/>
+        </w:rPr>
+        <w:t xml:space="preserve">It is hereby agreed that the Consultant will provide an invoice with an amount of </w:t>
+      </w:r>
+      <w:r>
+        <w:rPr>
+          <w:rFonts w:ascii="Arial" w:hAnsi="Arial" w:cs="Arial"/>
+          <w:color w:val="000000"/>
+          <w:sz w:val="20"/>
+          <w:szCs w:val="20"/>
+          <w:shd w:val="clear" w:color="auto" w:fill="F8F9FA"/>
+        </w:rPr>
+        <w:t>${</w:t>
+      </w:r>
+      <w:proofErr w:type="spellStart"/>
+      <w:r>
+        <w:rPr>
+          <w:rFonts w:ascii="Arial" w:hAnsi="Arial" w:cs="Arial"/>
+          <w:color w:val="000000"/>
+          <w:sz w:val="20"/>
+          <w:szCs w:val="20"/>
+          <w:shd w:val="clear" w:color="auto" w:fill="F8F9FA"/>
+        </w:rPr>
+        <w:t>quote_amount</w:t>
+      </w:r>
+      <w:proofErr w:type="spellEnd"/>
+      <w:r>
+        <w:rPr>
+          <w:rFonts w:ascii="Arial" w:hAnsi="Arial" w:cs="Arial"/>
+          <w:color w:val="000000"/>
+          <w:sz w:val="20"/>
+          <w:szCs w:val="20"/>
+          <w:shd w:val="clear" w:color="auto" w:fill="F8F9FA"/>
+        </w:rPr>
+        <w:t>}</w:t>
+      </w:r>
+      <w:r>
+        <w:rPr>
+          <w:rFonts w:ascii="Times New Roman" w:eastAsia="Times New Roman" w:hAnsi="Times New Roman" w:cs="Times New Roman"/>
+          <w:sz w:val="24"/>
+          <w:szCs w:val="24"/>
+        </w:rPr>
+        <w:t xml:space="preserve"> to the Company on the first day of every month for all the Services provided, as well as any pre-approved expenses incurred during the previous month. </w:t>
+      </w:r>
+    </w:p>
+    <w:p>
+      <w:pPr>
+        <w:pBdr>
+          <w:top w:val="nil"/>
+          <w:left w:val="nil"/>
+          <w:bottom w:val="nil"/>
+          <w:right w:val="nil"/>
+          <w:between w:val="nil"/>
+        </w:pBdr>
+        <w:spacing w:after="200" w:line="240" w:lineRule="auto"/>
+        <w:ind w:left="360"/>
+        <w:rPr>
+          <w:rFonts w:ascii="Times New Roman" w:eastAsia="Times New Roman" w:hAnsi="Times New Roman" w:cs="Times New Roman"/>
+          <w:b/>
+          <w:color w:val="000000"/>
           <w:sz w:val="24"/>
           <w:szCs w:val="24"/>
           <w:u w:val="single"/>
         </w:rPr>
-        <w:t>SERVICES PROVIDED</w:t>
-      </w:r>
+      </w:pPr>
+    </w:p>
+    <w:p>
+      <w:pPr>
+        <w:numPr>
+          <w:ilvl w:val="0"/>
+          <w:numId w:val="2"/>
+        </w:numPr>
+        <w:pBdr>
+          <w:top w:val="nil"/>
+          <w:left w:val="nil"/>
+          <w:bottom w:val="nil"/>
+          <w:right w:val="nil"/>
+          <w:between w:val="nil"/>
+        </w:pBdr>
+        <w:spacing w:after="200" w:line="240" w:lineRule="auto"/>
+        <w:jc w:val="both"/>
+        <w:rPr>
+          <w:sz w:val="24"/>
+          <w:szCs w:val="24"/>
+        </w:rPr>
+      </w:pPr>
+      <w:r>
+        <w:rPr>
+          <w:rFonts w:ascii="Times New Roman" w:eastAsia="Times New Roman" w:hAnsi="Times New Roman" w:cs="Times New Roman"/>
+          <w:sz w:val="24"/>
+          <w:szCs w:val="24"/>
+        </w:rPr>
+        <w:t xml:space="preserve">The Parties agree that the Company is to pay the invoice within </w:t>
+      </w:r>
+      <w:r>
+        <w:rPr>
+          <w:rFonts w:ascii="Times New Roman" w:eastAsia="Times New Roman" w:hAnsi="Times New Roman" w:cs="Times New Roman"/>
+          <w:sz w:val="24"/>
+          <w:szCs w:val="24"/>
+        </w:rPr>
+        <w:t>${</w:t>
+      </w:r>
+      <w:proofErr w:type="spellStart"/>
+      <w:r>
+        <w:rPr>
+          <w:rFonts w:ascii="Times New Roman" w:eastAsia="Times New Roman" w:hAnsi="Times New Roman" w:cs="Times New Roman"/>
+          <w:sz w:val="24"/>
+          <w:szCs w:val="24"/>
+        </w:rPr>
+        <w:t>invoice_pay_days</w:t>
+      </w:r>
+      <w:proofErr w:type="spellEnd"/>
+      <w:r>
+        <w:rPr>
+          <w:rFonts w:ascii="Times New Roman" w:eastAsia="Times New Roman" w:hAnsi="Times New Roman" w:cs="Times New Roman"/>
+          <w:sz w:val="24"/>
+          <w:szCs w:val="24"/>
+        </w:rPr>
+        <w:t>}</w:t>
+      </w:r>
+      <w:r>
+        <w:rPr>
+          <w:rFonts w:ascii="Times New Roman" w:eastAsia="Times New Roman" w:hAnsi="Times New Roman" w:cs="Times New Roman"/>
+          <w:sz w:val="24"/>
+          <w:szCs w:val="24"/>
+        </w:rPr>
+        <w:t xml:space="preserve"> days. </w:t>
+      </w:r>
+    </w:p>
+    <w:p>
+      <w:pPr>
+        <w:pBdr>
+          <w:top w:val="nil"/>
+          <w:left w:val="nil"/>
+          <w:bottom w:val="nil"/>
+          <w:right w:val="nil"/>
+          <w:between w:val="nil"/>
+        </w:pBdr>
+        <w:spacing w:after="200" w:line="240" w:lineRule="auto"/>
+        <w:ind w:left="360"/>
+        <w:jc w:val="both"/>
+        <w:rPr>
+          <w:sz w:val="24"/>
+          <w:szCs w:val="24"/>
+        </w:rPr>
+      </w:pPr>
+    </w:p>
+    <w:p>
+      <w:pPr>
+        <w:spacing w:before="200" w:after="200" w:line="240" w:lineRule="auto"/>
+        <w:rPr>
+          <w:rFonts w:ascii="Times New Roman" w:eastAsia="Times New Roman" w:hAnsi="Times New Roman" w:cs="Times New Roman"/>
+          <w:b/>
+          <w:sz w:val="24"/>
+          <w:szCs w:val="24"/>
+          <w:u w:val="single"/>
+        </w:rPr>
+      </w:pPr>
+      <w:r>
+        <w:rPr>
+          <w:rFonts w:ascii="Times New Roman" w:eastAsia="Times New Roman" w:hAnsi="Times New Roman" w:cs="Times New Roman"/>
+          <w:b/>
+          <w:sz w:val="24"/>
+          <w:szCs w:val="24"/>
+          <w:u w:val="single"/>
+        </w:rPr>
+        <w:t>EXPENSES</w:t>
+      </w:r>
+    </w:p>
+    <w:p>
+      <w:pPr>
+        <w:numPr>
+          <w:ilvl w:val="0"/>
+          <w:numId w:val="2"/>
+        </w:numPr>
+        <w:pBdr>
+          <w:top w:val="nil"/>
+          <w:left w:val="nil"/>
+          <w:bottom w:val="nil"/>
+          <w:right w:val="nil"/>
+          <w:between w:val="nil"/>
+        </w:pBdr>
+        <w:spacing w:after="200" w:line="240" w:lineRule="auto"/>
+        <w:rPr>
+          <w:color w:val="000000"/>
+          <w:sz w:val="24"/>
+          <w:szCs w:val="24"/>
+        </w:rPr>
+      </w:pPr>
+      <w:r>
+        <w:rPr>
+          <w:rFonts w:ascii="Times New Roman" w:eastAsia="Times New Roman" w:hAnsi="Times New Roman" w:cs="Times New Roman"/>
+          <w:sz w:val="24"/>
+          <w:szCs w:val="24"/>
+        </w:rPr>
+        <w:t xml:space="preserve">The Parties agree that the Consultant is entitled to the reimbursement of all expenses incurred in providing the Services agreed upon. </w:t>
+      </w:r>
+    </w:p>
+    <w:p>
+      <w:pPr>
+        <w:numPr>
+          <w:ilvl w:val="0"/>
+          <w:numId w:val="2"/>
+        </w:numPr>
+        <w:pBdr>
+          <w:top w:val="nil"/>
+          <w:left w:val="nil"/>
+          <w:bottom w:val="nil"/>
+          <w:right w:val="nil"/>
+          <w:between w:val="nil"/>
+        </w:pBdr>
+        <w:spacing w:after="200" w:line="240" w:lineRule="auto"/>
+        <w:jc w:val="both"/>
+        <w:rPr>
+          <w:color w:val="000000"/>
+          <w:sz w:val="24"/>
+          <w:szCs w:val="24"/>
+        </w:rPr>
+      </w:pPr>
+      <w:r>
+        <w:rPr>
+          <w:rFonts w:ascii="Times New Roman" w:eastAsia="Times New Roman" w:hAnsi="Times New Roman" w:cs="Times New Roman"/>
+          <w:sz w:val="24"/>
+          <w:szCs w:val="24"/>
+        </w:rPr>
+        <w:t xml:space="preserve">The Company agrees to pre-approve all expenses that exceed the amount of </w:t>
+      </w:r>
+      <w:r>
+        <w:rPr>
+          <w:rFonts w:ascii="Times New Roman" w:eastAsia="Times New Roman" w:hAnsi="Times New Roman" w:cs="Times New Roman"/>
+          <w:sz w:val="24"/>
+          <w:szCs w:val="24"/>
+        </w:rPr>
+        <w:t>${</w:t>
+      </w:r>
+      <w:proofErr w:type="spellStart"/>
+      <w:r>
+        <w:rPr>
+          <w:rFonts w:ascii="Times New Roman" w:eastAsia="Times New Roman" w:hAnsi="Times New Roman" w:cs="Times New Roman"/>
+          <w:sz w:val="24"/>
+          <w:szCs w:val="24"/>
+        </w:rPr>
+        <w:t>quote_amount</w:t>
+      </w:r>
+      <w:proofErr w:type="spellEnd"/>
+      <w:r>
+        <w:rPr>
+          <w:rFonts w:ascii="Times New Roman" w:eastAsia="Times New Roman" w:hAnsi="Times New Roman" w:cs="Times New Roman"/>
+          <w:sz w:val="24"/>
+          <w:szCs w:val="24"/>
+        </w:rPr>
+        <w:t>}</w:t>
+      </w:r>
+      <w:r>
+        <w:rPr>
+          <w:rFonts w:ascii="Times New Roman" w:eastAsia="Times New Roman" w:hAnsi="Times New Roman" w:cs="Times New Roman"/>
+          <w:sz w:val="24"/>
+          <w:szCs w:val="24"/>
+        </w:rPr>
+        <w:t>, on condition that the Consultant includes a proof of payment or a receipt for all the reimbursable expenses.</w:t>
+      </w:r>
+      <w:r>
+        <w:rPr>
+          <w:rFonts w:ascii="Times New Roman" w:eastAsia="Times New Roman" w:hAnsi="Times New Roman" w:cs="Times New Roman"/>
+          <w:color w:val="000000"/>
+          <w:sz w:val="24"/>
+          <w:szCs w:val="24"/>
+        </w:rPr>
+        <w:t xml:space="preserve"> </w:t>
+      </w:r>
+    </w:p>
+    <w:p>
+      <w:pPr>
+        <w:spacing w:after="200" w:line="240" w:lineRule="auto"/>
+        <w:rPr>
+          <w:rFonts w:ascii="Times New Roman" w:eastAsia="Times New Roman" w:hAnsi="Times New Roman" w:cs="Times New Roman"/>
+          <w:b/>
+          <w:sz w:val="24"/>
+          <w:szCs w:val="24"/>
+          <w:u w:val="single"/>
+        </w:rPr>
+      </w:pPr>
+      <w:r>
+        <w:rPr>
+          <w:rFonts w:ascii="Times New Roman" w:eastAsia="Times New Roman" w:hAnsi="Times New Roman" w:cs="Times New Roman"/>
+          <w:b/>
+          <w:sz w:val="24"/>
+          <w:szCs w:val="24"/>
+          <w:u w:val="single"/>
+        </w:rPr>
+        <w:t>RELATIONSHIP BETWEEN THE PARTIES</w:t>
+      </w:r>
+      <w:bookmarkStart w:id="0" w:name="_GoBack"/>
+      <w:bookmarkEnd w:id="0"/>
     </w:p>
     <w:p>
       <w:pPr>
@@ -419,613 +814,18 @@
         <w:spacing w:after="200" w:line="240" w:lineRule="auto"/>
         <w:jc w:val="both"/>
         <w:rPr>
-          <w:sz w:val="24"/>
-          <w:szCs w:val="24"/>
-        </w:rPr>
-      </w:pPr>
-      <w:r>
-        <w:rPr>
-          <w:rFonts w:ascii="Times New Roman" w:eastAsia="Times New Roman" w:hAnsi="Times New Roman" w:cs="Times New Roman"/>
-          <w:sz w:val="24"/>
-          <w:szCs w:val="24"/>
-        </w:rPr>
-        <w:t>Hereby, the Consultant agrees to provide the services enlisted below (hereinafter referred to as the “</w:t>
-      </w:r>
-      <w:r>
-        <w:rPr>
-          <w:rFonts w:ascii="Times New Roman" w:eastAsia="Times New Roman" w:hAnsi="Times New Roman" w:cs="Times New Roman"/>
-          <w:b/>
-          <w:sz w:val="24"/>
-          <w:szCs w:val="24"/>
-        </w:rPr>
-        <w:t>Services</w:t>
-      </w:r>
-      <w:r>
-        <w:rPr>
-          <w:rFonts w:ascii="Times New Roman" w:eastAsia="Times New Roman" w:hAnsi="Times New Roman" w:cs="Times New Roman"/>
-          <w:sz w:val="24"/>
-          <w:szCs w:val="24"/>
-        </w:rPr>
-        <w:t>”):</w:t>
-      </w:r>
-    </w:p>
-    <w:p>
-      <w:pPr>
-        <w:numPr>
-          <w:ilvl w:val="0"/>
-          <w:numId w:val="1"/>
-        </w:numPr>
-        <w:pBdr>
-          <w:top w:val="nil"/>
-          <w:left w:val="nil"/>
-          <w:bottom w:val="nil"/>
-          <w:right w:val="nil"/>
-          <w:between w:val="nil"/>
-        </w:pBdr>
-        <w:spacing w:after="200" w:line="240" w:lineRule="auto"/>
-        <w:rPr>
-          <w:rFonts w:ascii="Times New Roman" w:eastAsia="Times New Roman" w:hAnsi="Times New Roman" w:cs="Times New Roman"/>
-          <w:color w:val="000000"/>
-          <w:sz w:val="24"/>
-          <w:szCs w:val="24"/>
-        </w:rPr>
-      </w:pPr>
-      <w:r>
-        <w:rPr>
-          <w:rFonts w:ascii="Times New Roman" w:eastAsia="Times New Roman" w:hAnsi="Times New Roman" w:cs="Times New Roman"/>
-          <w:color w:val="000000"/>
-          <w:sz w:val="24"/>
-          <w:szCs w:val="24"/>
-        </w:rPr>
-        <w:t>____________________________</w:t>
-      </w:r>
-    </w:p>
-    <w:p>
-      <w:pPr>
-        <w:numPr>
-          <w:ilvl w:val="0"/>
-          <w:numId w:val="1"/>
-        </w:numPr>
-        <w:pBdr>
-          <w:top w:val="nil"/>
-          <w:left w:val="nil"/>
-          <w:bottom w:val="nil"/>
-          <w:right w:val="nil"/>
-          <w:between w:val="nil"/>
-        </w:pBdr>
-        <w:spacing w:after="200" w:line="240" w:lineRule="auto"/>
-        <w:rPr>
-          <w:rFonts w:ascii="Times New Roman" w:eastAsia="Times New Roman" w:hAnsi="Times New Roman" w:cs="Times New Roman"/>
-          <w:color w:val="000000"/>
-          <w:sz w:val="24"/>
-          <w:szCs w:val="24"/>
-        </w:rPr>
-      </w:pPr>
-      <w:r>
-        <w:rPr>
-          <w:rFonts w:ascii="Times New Roman" w:eastAsia="Times New Roman" w:hAnsi="Times New Roman" w:cs="Times New Roman"/>
-          <w:color w:val="000000"/>
-          <w:sz w:val="24"/>
-          <w:szCs w:val="24"/>
-        </w:rPr>
-        <w:t>____________________________</w:t>
-      </w:r>
-    </w:p>
-    <w:p>
-      <w:pPr>
-        <w:numPr>
-          <w:ilvl w:val="0"/>
-          <w:numId w:val="1"/>
-        </w:numPr>
-        <w:pBdr>
-          <w:top w:val="nil"/>
-          <w:left w:val="nil"/>
-          <w:bottom w:val="nil"/>
-          <w:right w:val="nil"/>
-          <w:between w:val="nil"/>
-        </w:pBdr>
-        <w:spacing w:after="200" w:line="240" w:lineRule="auto"/>
-        <w:rPr>
-          <w:rFonts w:ascii="Times New Roman" w:eastAsia="Times New Roman" w:hAnsi="Times New Roman" w:cs="Times New Roman"/>
-          <w:color w:val="000000"/>
-          <w:sz w:val="24"/>
-          <w:szCs w:val="24"/>
-        </w:rPr>
-      </w:pPr>
-      <w:r>
-        <w:rPr>
-          <w:rFonts w:ascii="Times New Roman" w:eastAsia="Times New Roman" w:hAnsi="Times New Roman" w:cs="Times New Roman"/>
-          <w:color w:val="000000"/>
-          <w:sz w:val="24"/>
-          <w:szCs w:val="24"/>
-        </w:rPr>
-        <w:t>____________________________</w:t>
-      </w:r>
-    </w:p>
-    <w:p>
-      <w:pPr>
-        <w:numPr>
-          <w:ilvl w:val="0"/>
-          <w:numId w:val="1"/>
-        </w:numPr>
-        <w:pBdr>
-          <w:top w:val="nil"/>
-          <w:left w:val="nil"/>
-          <w:bottom w:val="nil"/>
-          <w:right w:val="nil"/>
-          <w:between w:val="nil"/>
-        </w:pBdr>
-        <w:spacing w:after="200" w:line="240" w:lineRule="auto"/>
-        <w:rPr>
-          <w:rFonts w:ascii="Times New Roman" w:eastAsia="Times New Roman" w:hAnsi="Times New Roman" w:cs="Times New Roman"/>
-          <w:color w:val="000000"/>
-          <w:sz w:val="24"/>
-          <w:szCs w:val="24"/>
-        </w:rPr>
-      </w:pPr>
-      <w:r>
-        <w:rPr>
-          <w:rFonts w:ascii="Times New Roman" w:eastAsia="Times New Roman" w:hAnsi="Times New Roman" w:cs="Times New Roman"/>
-          <w:color w:val="000000"/>
-          <w:sz w:val="24"/>
-          <w:szCs w:val="24"/>
-        </w:rPr>
-        <w:t>____________________________</w:t>
-      </w:r>
-    </w:p>
-    <w:p>
-      <w:pPr>
-        <w:numPr>
-          <w:ilvl w:val="0"/>
-          <w:numId w:val="1"/>
-        </w:numPr>
-        <w:pBdr>
-          <w:top w:val="nil"/>
-          <w:left w:val="nil"/>
-          <w:bottom w:val="nil"/>
-          <w:right w:val="nil"/>
-          <w:between w:val="nil"/>
-        </w:pBdr>
-        <w:spacing w:after="200" w:line="240" w:lineRule="auto"/>
-        <w:rPr>
-          <w:rFonts w:ascii="Times New Roman" w:eastAsia="Times New Roman" w:hAnsi="Times New Roman" w:cs="Times New Roman"/>
-          <w:color w:val="000000"/>
-          <w:sz w:val="24"/>
-          <w:szCs w:val="24"/>
-        </w:rPr>
-      </w:pPr>
-      <w:r>
-        <w:rPr>
-          <w:rFonts w:ascii="Times New Roman" w:eastAsia="Times New Roman" w:hAnsi="Times New Roman" w:cs="Times New Roman"/>
-          <w:color w:val="000000"/>
-          <w:sz w:val="24"/>
-          <w:szCs w:val="24"/>
-        </w:rPr>
-        <w:t>____________________________</w:t>
-      </w:r>
-    </w:p>
-    <w:p>
-      <w:pPr>
-        <w:numPr>
-          <w:ilvl w:val="0"/>
-          <w:numId w:val="1"/>
-        </w:numPr>
-        <w:pBdr>
-          <w:top w:val="nil"/>
-          <w:left w:val="nil"/>
-          <w:bottom w:val="nil"/>
-          <w:right w:val="nil"/>
-          <w:between w:val="nil"/>
-        </w:pBdr>
-        <w:spacing w:after="200" w:line="240" w:lineRule="auto"/>
-        <w:rPr>
-          <w:rFonts w:ascii="Times New Roman" w:eastAsia="Times New Roman" w:hAnsi="Times New Roman" w:cs="Times New Roman"/>
-          <w:color w:val="000000"/>
-          <w:sz w:val="24"/>
-          <w:szCs w:val="24"/>
-        </w:rPr>
-      </w:pPr>
-      <w:r>
-        <w:rPr>
-          <w:rFonts w:ascii="Times New Roman" w:eastAsia="Times New Roman" w:hAnsi="Times New Roman" w:cs="Times New Roman"/>
-          <w:color w:val="000000"/>
-          <w:sz w:val="24"/>
-          <w:szCs w:val="24"/>
-        </w:rPr>
-        <w:t>____________________________</w:t>
-      </w:r>
-    </w:p>
-    <w:p>
-      <w:pPr>
-        <w:numPr>
-          <w:ilvl w:val="0"/>
-          <w:numId w:val="1"/>
-        </w:numPr>
-        <w:pBdr>
-          <w:top w:val="nil"/>
-          <w:left w:val="nil"/>
-          <w:bottom w:val="nil"/>
-          <w:right w:val="nil"/>
-          <w:between w:val="nil"/>
-        </w:pBdr>
-        <w:spacing w:after="200" w:line="240" w:lineRule="auto"/>
-        <w:rPr>
-          <w:rFonts w:ascii="Times New Roman" w:eastAsia="Times New Roman" w:hAnsi="Times New Roman" w:cs="Times New Roman"/>
-          <w:color w:val="000000"/>
-          <w:sz w:val="24"/>
-          <w:szCs w:val="24"/>
-        </w:rPr>
-      </w:pPr>
-      <w:r>
-        <w:rPr>
-          <w:rFonts w:ascii="Times New Roman" w:eastAsia="Times New Roman" w:hAnsi="Times New Roman" w:cs="Times New Roman"/>
-          <w:color w:val="000000"/>
-          <w:sz w:val="24"/>
-          <w:szCs w:val="24"/>
-        </w:rPr>
-        <w:t>____________________________</w:t>
-      </w:r>
-    </w:p>
-    <w:p>
-      <w:pPr>
-        <w:numPr>
-          <w:ilvl w:val="0"/>
-          <w:numId w:val="1"/>
-        </w:numPr>
-        <w:pBdr>
-          <w:top w:val="nil"/>
-          <w:left w:val="nil"/>
-          <w:bottom w:val="nil"/>
-          <w:right w:val="nil"/>
-          <w:between w:val="nil"/>
-        </w:pBdr>
-        <w:spacing w:after="200" w:line="240" w:lineRule="auto"/>
-        <w:rPr>
-          <w:rFonts w:ascii="Times New Roman" w:eastAsia="Times New Roman" w:hAnsi="Times New Roman" w:cs="Times New Roman"/>
-          <w:color w:val="000000"/>
-          <w:sz w:val="24"/>
-          <w:szCs w:val="24"/>
-        </w:rPr>
-      </w:pPr>
-      <w:r>
-        <w:rPr>
-          <w:rFonts w:ascii="Times New Roman" w:eastAsia="Times New Roman" w:hAnsi="Times New Roman" w:cs="Times New Roman"/>
-          <w:color w:val="000000"/>
-          <w:sz w:val="24"/>
-          <w:szCs w:val="24"/>
-        </w:rPr>
-        <w:t>____________________________</w:t>
-      </w:r>
-    </w:p>
-    <w:p>
-      <w:pPr>
-        <w:numPr>
-          <w:ilvl w:val="0"/>
-          <w:numId w:val="2"/>
-        </w:numPr>
-        <w:pBdr>
-          <w:top w:val="nil"/>
-          <w:left w:val="nil"/>
-          <w:bottom w:val="nil"/>
-          <w:right w:val="nil"/>
-          <w:between w:val="nil"/>
-        </w:pBdr>
-        <w:spacing w:after="200" w:line="240" w:lineRule="auto"/>
-        <w:rPr>
-          <w:color w:val="000000"/>
-          <w:sz w:val="24"/>
-          <w:szCs w:val="24"/>
-        </w:rPr>
-      </w:pPr>
-      <w:r>
-        <w:rPr>
-          <w:rFonts w:ascii="Times New Roman" w:eastAsia="Times New Roman" w:hAnsi="Times New Roman" w:cs="Times New Roman"/>
-          <w:sz w:val="24"/>
-          <w:szCs w:val="24"/>
-        </w:rPr>
-        <w:t>The Parties agree that t</w:t>
-      </w:r>
-      <w:r>
-        <w:rPr>
-          <w:rFonts w:ascii="Times New Roman" w:eastAsia="Times New Roman" w:hAnsi="Times New Roman" w:cs="Times New Roman"/>
-          <w:sz w:val="24"/>
-          <w:szCs w:val="24"/>
-        </w:rPr>
-        <w:t xml:space="preserve">he Services must be completed by </w:t>
-      </w:r>
-      <w:r>
-        <w:rPr>
-          <w:rFonts w:ascii="Times New Roman" w:eastAsia="Times New Roman" w:hAnsi="Times New Roman" w:cs="Times New Roman"/>
-          <w:color w:val="000000"/>
-          <w:sz w:val="24"/>
-          <w:szCs w:val="24"/>
-        </w:rPr>
-        <w:t>_____________________________________________________________________________________________________________________________________________________.</w:t>
-      </w:r>
-    </w:p>
-    <w:p>
-      <w:pPr>
-        <w:spacing w:after="200" w:line="240" w:lineRule="auto"/>
-        <w:rPr>
-          <w:rFonts w:ascii="Times New Roman" w:eastAsia="Times New Roman" w:hAnsi="Times New Roman" w:cs="Times New Roman"/>
-          <w:b/>
-          <w:sz w:val="24"/>
-          <w:szCs w:val="24"/>
-        </w:rPr>
-      </w:pPr>
-      <w:r>
-        <w:rPr>
-          <w:rFonts w:ascii="Times New Roman" w:eastAsia="Times New Roman" w:hAnsi="Times New Roman" w:cs="Times New Roman"/>
-          <w:b/>
-          <w:sz w:val="24"/>
-          <w:szCs w:val="24"/>
-          <w:u w:val="single"/>
-        </w:rPr>
-        <w:t>RETAINER</w:t>
-      </w:r>
-    </w:p>
-    <w:p>
-      <w:pPr>
-        <w:numPr>
-          <w:ilvl w:val="0"/>
-          <w:numId w:val="2"/>
-        </w:numPr>
-        <w:pBdr>
-          <w:top w:val="nil"/>
-          <w:left w:val="nil"/>
-          <w:bottom w:val="nil"/>
-          <w:right w:val="nil"/>
-          <w:between w:val="nil"/>
-        </w:pBdr>
-        <w:spacing w:after="200" w:line="240" w:lineRule="auto"/>
-        <w:jc w:val="both"/>
-        <w:rPr>
-          <w:color w:val="000000"/>
-          <w:sz w:val="24"/>
-          <w:szCs w:val="24"/>
-        </w:rPr>
-      </w:pPr>
-      <w:r>
-        <w:rPr>
-          <w:rFonts w:ascii="Times New Roman" w:eastAsia="Times New Roman" w:hAnsi="Times New Roman" w:cs="Times New Roman"/>
-          <w:sz w:val="24"/>
-          <w:szCs w:val="24"/>
-        </w:rPr>
-        <w:t>It is hereby agreed that the Consultant will provide an invoice with an amount of _______________</w:t>
-      </w:r>
-      <w:proofErr w:type="gramStart"/>
-      <w:r>
-        <w:rPr>
-          <w:rFonts w:ascii="Times New Roman" w:eastAsia="Times New Roman" w:hAnsi="Times New Roman" w:cs="Times New Roman"/>
-          <w:sz w:val="24"/>
-          <w:szCs w:val="24"/>
-        </w:rPr>
-        <w:t>_  to</w:t>
-      </w:r>
-      <w:proofErr w:type="gramEnd"/>
-      <w:r>
-        <w:rPr>
-          <w:rFonts w:ascii="Times New Roman" w:eastAsia="Times New Roman" w:hAnsi="Times New Roman" w:cs="Times New Roman"/>
-          <w:sz w:val="24"/>
-          <w:szCs w:val="24"/>
-        </w:rPr>
-        <w:t xml:space="preserve"> the Company on the first day of every month for all the Services provided, as well as any pre-approved expenses incurred during the previous month. </w:t>
-      </w:r>
-    </w:p>
-    <w:p>
-      <w:pPr>
-        <w:pBdr>
-          <w:top w:val="nil"/>
-          <w:left w:val="nil"/>
-          <w:bottom w:val="nil"/>
-          <w:right w:val="nil"/>
-          <w:between w:val="nil"/>
-        </w:pBdr>
-        <w:spacing w:after="200" w:line="240" w:lineRule="auto"/>
-        <w:ind w:left="360"/>
-        <w:rPr>
-          <w:rFonts w:ascii="Times New Roman" w:eastAsia="Times New Roman" w:hAnsi="Times New Roman" w:cs="Times New Roman"/>
-          <w:b/>
-          <w:color w:val="000000"/>
-          <w:sz w:val="24"/>
-          <w:szCs w:val="24"/>
-          <w:u w:val="single"/>
-        </w:rPr>
-      </w:pPr>
-    </w:p>
-    <w:p>
-      <w:pPr>
-        <w:numPr>
-          <w:ilvl w:val="0"/>
-          <w:numId w:val="2"/>
-        </w:numPr>
-        <w:pBdr>
-          <w:top w:val="nil"/>
-          <w:left w:val="nil"/>
-          <w:bottom w:val="nil"/>
-          <w:right w:val="nil"/>
-          <w:between w:val="nil"/>
-        </w:pBdr>
-        <w:spacing w:after="200" w:line="240" w:lineRule="auto"/>
-        <w:jc w:val="both"/>
-        <w:rPr>
-          <w:sz w:val="24"/>
-          <w:szCs w:val="24"/>
-        </w:rPr>
-      </w:pPr>
-      <w:r>
-        <w:rPr>
-          <w:rFonts w:ascii="Times New Roman" w:eastAsia="Times New Roman" w:hAnsi="Times New Roman" w:cs="Times New Roman"/>
-          <w:sz w:val="24"/>
-          <w:szCs w:val="24"/>
-        </w:rPr>
-        <w:lastRenderedPageBreak/>
-        <w:t>The</w:t>
-      </w:r>
-      <w:r>
-        <w:rPr>
-          <w:rFonts w:ascii="Times New Roman" w:eastAsia="Times New Roman" w:hAnsi="Times New Roman" w:cs="Times New Roman"/>
-          <w:sz w:val="24"/>
-          <w:szCs w:val="24"/>
-        </w:rPr>
-        <w:t xml:space="preserve"> Parties agree that the Company is to pay the invoice within ________________ days. </w:t>
-      </w:r>
-    </w:p>
-    <w:p>
-      <w:pPr>
-        <w:numPr>
-          <w:ilvl w:val="0"/>
-          <w:numId w:val="2"/>
-        </w:numPr>
-        <w:pBdr>
-          <w:top w:val="nil"/>
-          <w:left w:val="nil"/>
-          <w:bottom w:val="nil"/>
-          <w:right w:val="nil"/>
-          <w:between w:val="nil"/>
-        </w:pBdr>
-        <w:spacing w:after="200" w:line="240" w:lineRule="auto"/>
-        <w:jc w:val="both"/>
-        <w:rPr>
-          <w:sz w:val="24"/>
-          <w:szCs w:val="24"/>
-        </w:rPr>
-      </w:pPr>
-      <w:r>
-        <w:rPr>
-          <w:rFonts w:ascii="Times New Roman" w:eastAsia="Times New Roman" w:hAnsi="Times New Roman" w:cs="Times New Roman"/>
-          <w:sz w:val="24"/>
-          <w:szCs w:val="24"/>
-        </w:rPr>
-        <w:t>The Parties agree that the Company will pay the invoice by means of ________________.</w:t>
-      </w:r>
-    </w:p>
-    <w:p>
-      <w:pPr>
-        <w:spacing w:before="200" w:after="200" w:line="240" w:lineRule="auto"/>
-        <w:rPr>
-          <w:rFonts w:ascii="Times New Roman" w:eastAsia="Times New Roman" w:hAnsi="Times New Roman" w:cs="Times New Roman"/>
-          <w:b/>
-          <w:sz w:val="24"/>
-          <w:szCs w:val="24"/>
-          <w:u w:val="single"/>
-        </w:rPr>
-      </w:pPr>
-      <w:r>
-        <w:rPr>
-          <w:rFonts w:ascii="Times New Roman" w:eastAsia="Times New Roman" w:hAnsi="Times New Roman" w:cs="Times New Roman"/>
-          <w:b/>
-          <w:sz w:val="24"/>
-          <w:szCs w:val="24"/>
-          <w:u w:val="single"/>
-        </w:rPr>
-        <w:t>EXPENSES</w:t>
-      </w:r>
-    </w:p>
-    <w:p>
-      <w:pPr>
-        <w:numPr>
-          <w:ilvl w:val="0"/>
-          <w:numId w:val="2"/>
-        </w:numPr>
-        <w:pBdr>
-          <w:top w:val="nil"/>
-          <w:left w:val="nil"/>
-          <w:bottom w:val="nil"/>
-          <w:right w:val="nil"/>
-          <w:between w:val="nil"/>
-        </w:pBdr>
-        <w:spacing w:after="200" w:line="240" w:lineRule="auto"/>
-        <w:rPr>
-          <w:color w:val="000000"/>
-          <w:sz w:val="24"/>
-          <w:szCs w:val="24"/>
-        </w:rPr>
-      </w:pPr>
-      <w:r>
-        <w:rPr>
-          <w:rFonts w:ascii="Times New Roman" w:eastAsia="Times New Roman" w:hAnsi="Times New Roman" w:cs="Times New Roman"/>
-          <w:sz w:val="24"/>
-          <w:szCs w:val="24"/>
-        </w:rPr>
-        <w:t>T</w:t>
-      </w:r>
-      <w:r>
-        <w:rPr>
-          <w:rFonts w:ascii="Times New Roman" w:eastAsia="Times New Roman" w:hAnsi="Times New Roman" w:cs="Times New Roman"/>
-          <w:sz w:val="24"/>
-          <w:szCs w:val="24"/>
-        </w:rPr>
-        <w:t xml:space="preserve">he Parties agree that the Consultant is entitled to the reimbursement of all expenses incurred in providing the Services agreed upon. </w:t>
-      </w:r>
-    </w:p>
-    <w:p>
-      <w:pPr>
-        <w:numPr>
-          <w:ilvl w:val="0"/>
-          <w:numId w:val="2"/>
-        </w:numPr>
-        <w:pBdr>
-          <w:top w:val="nil"/>
-          <w:left w:val="nil"/>
-          <w:bottom w:val="nil"/>
-          <w:right w:val="nil"/>
-          <w:between w:val="nil"/>
-        </w:pBdr>
-        <w:spacing w:after="200" w:line="240" w:lineRule="auto"/>
-        <w:jc w:val="both"/>
-        <w:rPr>
-          <w:color w:val="000000"/>
-          <w:sz w:val="24"/>
-          <w:szCs w:val="24"/>
-        </w:rPr>
-      </w:pPr>
-      <w:r>
-        <w:rPr>
-          <w:rFonts w:ascii="Times New Roman" w:eastAsia="Times New Roman" w:hAnsi="Times New Roman" w:cs="Times New Roman"/>
-          <w:sz w:val="24"/>
-          <w:szCs w:val="24"/>
-        </w:rPr>
-        <w:t>The Company agrees to pre-approve all expenses that exceed the amount of ________________, on condition that the Consulta</w:t>
-      </w:r>
-      <w:r>
-        <w:rPr>
-          <w:rFonts w:ascii="Times New Roman" w:eastAsia="Times New Roman" w:hAnsi="Times New Roman" w:cs="Times New Roman"/>
-          <w:sz w:val="24"/>
-          <w:szCs w:val="24"/>
-        </w:rPr>
-        <w:t>nt includes a proof of payment or a receipt for all the reimbursable expenses.</w:t>
-      </w:r>
-      <w:r>
-        <w:rPr>
-          <w:rFonts w:ascii="Times New Roman" w:eastAsia="Times New Roman" w:hAnsi="Times New Roman" w:cs="Times New Roman"/>
-          <w:color w:val="000000"/>
-          <w:sz w:val="24"/>
-          <w:szCs w:val="24"/>
-        </w:rPr>
-        <w:t xml:space="preserve"> </w:t>
-      </w:r>
-    </w:p>
-    <w:p>
-      <w:pPr>
-        <w:spacing w:after="200" w:line="240" w:lineRule="auto"/>
-        <w:rPr>
-          <w:rFonts w:ascii="Times New Roman" w:eastAsia="Times New Roman" w:hAnsi="Times New Roman" w:cs="Times New Roman"/>
-          <w:b/>
-          <w:sz w:val="24"/>
-          <w:szCs w:val="24"/>
-          <w:u w:val="single"/>
-        </w:rPr>
-      </w:pPr>
-      <w:r>
-        <w:rPr>
-          <w:rFonts w:ascii="Times New Roman" w:eastAsia="Times New Roman" w:hAnsi="Times New Roman" w:cs="Times New Roman"/>
-          <w:b/>
-          <w:sz w:val="24"/>
-          <w:szCs w:val="24"/>
-          <w:u w:val="single"/>
-        </w:rPr>
-        <w:t>RELATIONSHIP BETWEEN THE PARTIES</w:t>
+          <w:color w:val="000000"/>
+          <w:sz w:val="24"/>
+          <w:szCs w:val="24"/>
+        </w:rPr>
+      </w:pPr>
+      <w:r>
+        <w:rPr>
+          <w:rFonts w:ascii="Times New Roman" w:eastAsia="Times New Roman" w:hAnsi="Times New Roman" w:cs="Times New Roman"/>
+          <w:sz w:val="24"/>
+          <w:szCs w:val="24"/>
+        </w:rPr>
+        <w:t>The Parties agree that this Agreement is a retainer agreement, where the Consultant is an independent contractor who provides the services specified in the Agreement.</w:t>
       </w:r>
     </w:p>
     <w:p>
@@ -1044,26 +844,17 @@
         <w:spacing w:after="200" w:line="240" w:lineRule="auto"/>
         <w:jc w:val="both"/>
         <w:rPr>
-          <w:color w:val="000000"/>
-          <w:sz w:val="24"/>
-          <w:szCs w:val="24"/>
-        </w:rPr>
-      </w:pPr>
-      <w:r>
-        <w:rPr>
-          <w:rFonts w:ascii="Times New Roman" w:eastAsia="Times New Roman" w:hAnsi="Times New Roman" w:cs="Times New Roman"/>
-          <w:sz w:val="24"/>
-          <w:szCs w:val="24"/>
-        </w:rPr>
-        <w:t>T</w:t>
-      </w:r>
-      <w:r>
-        <w:rPr>
-          <w:rFonts w:ascii="Times New Roman" w:eastAsia="Times New Roman" w:hAnsi="Times New Roman" w:cs="Times New Roman"/>
-          <w:sz w:val="24"/>
-          <w:szCs w:val="24"/>
-        </w:rPr>
-        <w:t>he Parties agree that this Agreement is a retainer agreement, where the Consultant is an independent contractor who provides the services specified in the Agreement.</w:t>
+          <w:sz w:val="24"/>
+          <w:szCs w:val="24"/>
+        </w:rPr>
+      </w:pPr>
+      <w:r>
+        <w:rPr>
+          <w:rFonts w:ascii="Times New Roman" w:eastAsia="Times New Roman" w:hAnsi="Times New Roman" w:cs="Times New Roman"/>
+          <w:sz w:val="24"/>
+          <w:szCs w:val="24"/>
+        </w:rPr>
+        <w:t xml:space="preserve">Under no circumstances shall the Consultant be considered an employee, representative, agent or partner. </w:t>
       </w:r>
     </w:p>
     <w:p>
@@ -1089,18 +880,235 @@
       <w:r>
         <w:rPr>
           <w:rFonts w:ascii="Times New Roman" w:eastAsia="Times New Roman" w:hAnsi="Times New Roman" w:cs="Times New Roman"/>
-          <w:sz w:val="24"/>
-          <w:szCs w:val="24"/>
-        </w:rPr>
-        <w:t>Under no circumstances shall the Consultant be considered an employee, representative, age</w:t>
-      </w:r>
-      <w:r>
-        <w:rPr>
-          <w:rFonts w:ascii="Times New Roman" w:eastAsia="Times New Roman" w:hAnsi="Times New Roman" w:cs="Times New Roman"/>
-          <w:sz w:val="24"/>
-          <w:szCs w:val="24"/>
-        </w:rPr>
-        <w:t xml:space="preserve">nt or partner. </w:t>
+          <w:color w:val="000000"/>
+          <w:sz w:val="24"/>
+          <w:szCs w:val="24"/>
+        </w:rPr>
+        <w:t>T</w:t>
+      </w:r>
+      <w:r>
+        <w:rPr>
+          <w:rFonts w:ascii="Times New Roman" w:eastAsia="Times New Roman" w:hAnsi="Times New Roman" w:cs="Times New Roman"/>
+          <w:sz w:val="24"/>
+          <w:szCs w:val="24"/>
+        </w:rPr>
+        <w:t>his Agreement does not create any other partnership between the Parties.</w:t>
+      </w:r>
+    </w:p>
+    <w:p>
+      <w:pPr>
+        <w:spacing w:after="200"/>
+        <w:rPr>
+          <w:rFonts w:ascii="Times New Roman" w:eastAsia="Times New Roman" w:hAnsi="Times New Roman" w:cs="Times New Roman"/>
+          <w:b/>
+          <w:sz w:val="24"/>
+          <w:szCs w:val="24"/>
+          <w:u w:val="single"/>
+        </w:rPr>
+      </w:pPr>
+      <w:r>
+        <w:rPr>
+          <w:rFonts w:ascii="Times New Roman" w:eastAsia="Times New Roman" w:hAnsi="Times New Roman" w:cs="Times New Roman"/>
+          <w:b/>
+          <w:sz w:val="24"/>
+          <w:szCs w:val="24"/>
+          <w:u w:val="single"/>
+        </w:rPr>
+        <w:lastRenderedPageBreak/>
+        <w:t xml:space="preserve">EXCLUSIVITY </w:t>
+      </w:r>
+    </w:p>
+    <w:p>
+      <w:pPr>
+        <w:numPr>
+          <w:ilvl w:val="0"/>
+          <w:numId w:val="3"/>
+        </w:numPr>
+        <w:pBdr>
+          <w:top w:val="nil"/>
+          <w:left w:val="nil"/>
+          <w:bottom w:val="nil"/>
+          <w:right w:val="nil"/>
+          <w:between w:val="nil"/>
+        </w:pBdr>
+        <w:spacing w:after="200"/>
+        <w:jc w:val="both"/>
+        <w:rPr>
+          <w:color w:val="000000"/>
+          <w:sz w:val="24"/>
+          <w:szCs w:val="24"/>
+        </w:rPr>
+      </w:pPr>
+      <w:r>
+        <w:rPr>
+          <w:rFonts w:ascii="Times New Roman" w:eastAsia="Times New Roman" w:hAnsi="Times New Roman" w:cs="Times New Roman"/>
+          <w:sz w:val="24"/>
+          <w:szCs w:val="24"/>
+        </w:rPr>
+        <w:t>The Parties agree that this Agreement is not an exclusive arrangement and that the Parties are entitled to enter into other similar agreements with other parties.</w:t>
+      </w:r>
+      <w:r>
+        <w:rPr>
+          <w:rFonts w:ascii="Times New Roman" w:eastAsia="Times New Roman" w:hAnsi="Times New Roman" w:cs="Times New Roman"/>
+          <w:color w:val="000000"/>
+          <w:sz w:val="24"/>
+          <w:szCs w:val="24"/>
+        </w:rPr>
+        <w:t xml:space="preserve"> </w:t>
+      </w:r>
+    </w:p>
+    <w:p>
+      <w:pPr>
+        <w:spacing w:before="200" w:after="200"/>
+        <w:rPr>
+          <w:rFonts w:ascii="Times New Roman" w:eastAsia="Times New Roman" w:hAnsi="Times New Roman" w:cs="Times New Roman"/>
+          <w:b/>
+          <w:sz w:val="24"/>
+          <w:szCs w:val="24"/>
+          <w:u w:val="single"/>
+        </w:rPr>
+      </w:pPr>
+      <w:r>
+        <w:rPr>
+          <w:rFonts w:ascii="Times New Roman" w:eastAsia="Times New Roman" w:hAnsi="Times New Roman" w:cs="Times New Roman"/>
+          <w:b/>
+          <w:sz w:val="24"/>
+          <w:szCs w:val="24"/>
+          <w:u w:val="single"/>
+        </w:rPr>
+        <w:t>TERMINATION</w:t>
+      </w:r>
+    </w:p>
+    <w:p>
+      <w:pPr>
+        <w:numPr>
+          <w:ilvl w:val="0"/>
+          <w:numId w:val="3"/>
+        </w:numPr>
+        <w:pBdr>
+          <w:top w:val="nil"/>
+          <w:left w:val="nil"/>
+          <w:bottom w:val="nil"/>
+          <w:right w:val="nil"/>
+          <w:between w:val="nil"/>
+        </w:pBdr>
+        <w:spacing w:after="200"/>
+        <w:rPr>
+          <w:color w:val="000000"/>
+          <w:sz w:val="24"/>
+          <w:szCs w:val="24"/>
+        </w:rPr>
+      </w:pPr>
+      <w:r>
+        <w:rPr>
+          <w:rFonts w:ascii="Times New Roman" w:eastAsia="Times New Roman" w:hAnsi="Times New Roman" w:cs="Times New Roman"/>
+          <w:sz w:val="24"/>
+          <w:szCs w:val="24"/>
+        </w:rPr>
+        <w:t>This Agreement may be terminated in the event that any of the following occurs:</w:t>
+      </w:r>
+    </w:p>
+    <w:p>
+      <w:pPr>
+        <w:numPr>
+          <w:ilvl w:val="0"/>
+          <w:numId w:val="4"/>
+        </w:numPr>
+        <w:pBdr>
+          <w:top w:val="nil"/>
+          <w:left w:val="nil"/>
+          <w:bottom w:val="nil"/>
+          <w:right w:val="nil"/>
+          <w:between w:val="nil"/>
+        </w:pBdr>
+        <w:spacing w:after="200"/>
+        <w:jc w:val="both"/>
+        <w:rPr>
+          <w:rFonts w:ascii="Times New Roman" w:eastAsia="Times New Roman" w:hAnsi="Times New Roman" w:cs="Times New Roman"/>
+          <w:color w:val="000000"/>
+          <w:sz w:val="24"/>
+          <w:szCs w:val="24"/>
+        </w:rPr>
+      </w:pPr>
+      <w:r>
+        <w:rPr>
+          <w:rFonts w:ascii="Times New Roman" w:eastAsia="Times New Roman" w:hAnsi="Times New Roman" w:cs="Times New Roman"/>
+          <w:color w:val="000000"/>
+          <w:sz w:val="24"/>
+          <w:szCs w:val="24"/>
+        </w:rPr>
+        <w:t xml:space="preserve">Immediately, in </w:t>
+      </w:r>
+      <w:r>
+        <w:rPr>
+          <w:rFonts w:ascii="Times New Roman" w:eastAsia="Times New Roman" w:hAnsi="Times New Roman" w:cs="Times New Roman"/>
+          <w:sz w:val="24"/>
+          <w:szCs w:val="24"/>
+        </w:rPr>
+        <w:t xml:space="preserve">the event that </w:t>
+      </w:r>
+      <w:r>
+        <w:rPr>
+          <w:rFonts w:ascii="Times New Roman" w:eastAsia="Times New Roman" w:hAnsi="Times New Roman" w:cs="Times New Roman"/>
+          <w:color w:val="000000"/>
+          <w:sz w:val="24"/>
+          <w:szCs w:val="24"/>
+        </w:rPr>
+        <w:t>one of the Parties breaches this Agreement or one of the conditions set forth in this Agreement and does not amend them within a period of ________________.</w:t>
+      </w:r>
+    </w:p>
+    <w:p>
+      <w:pPr>
+        <w:numPr>
+          <w:ilvl w:val="0"/>
+          <w:numId w:val="4"/>
+        </w:numPr>
+        <w:pBdr>
+          <w:top w:val="nil"/>
+          <w:left w:val="nil"/>
+          <w:bottom w:val="nil"/>
+          <w:right w:val="nil"/>
+          <w:between w:val="nil"/>
+        </w:pBdr>
+        <w:spacing w:after="200"/>
+        <w:jc w:val="both"/>
+        <w:rPr>
+          <w:rFonts w:ascii="Times New Roman" w:eastAsia="Times New Roman" w:hAnsi="Times New Roman" w:cs="Times New Roman"/>
+          <w:color w:val="000000"/>
+          <w:sz w:val="24"/>
+          <w:szCs w:val="24"/>
+        </w:rPr>
+      </w:pPr>
+      <w:r>
+        <w:rPr>
+          <w:rFonts w:ascii="Times New Roman" w:eastAsia="Times New Roman" w:hAnsi="Times New Roman" w:cs="Times New Roman"/>
+          <w:color w:val="000000"/>
+          <w:sz w:val="24"/>
+          <w:szCs w:val="24"/>
+        </w:rPr>
+        <w:t>At any given time by providing a written notice to the other party ________________ days prior to terminating the Agreement.</w:t>
+      </w:r>
+    </w:p>
+    <w:p>
+      <w:pPr>
+        <w:spacing w:before="200" w:after="200"/>
+        <w:rPr>
+          <w:rFonts w:ascii="Times New Roman" w:eastAsia="Times New Roman" w:hAnsi="Times New Roman" w:cs="Times New Roman"/>
+          <w:b/>
+          <w:sz w:val="24"/>
+          <w:szCs w:val="24"/>
+          <w:u w:val="single"/>
+        </w:rPr>
+      </w:pPr>
+      <w:r>
+        <w:rPr>
+          <w:rFonts w:ascii="Times New Roman" w:eastAsia="Times New Roman" w:hAnsi="Times New Roman" w:cs="Times New Roman"/>
+          <w:b/>
+          <w:sz w:val="24"/>
+          <w:szCs w:val="24"/>
+          <w:u w:val="single"/>
+        </w:rPr>
+        <w:t>DISPUTE RESOLUTION</w:t>
       </w:r>
     </w:p>
     <w:p>
@@ -1119,31 +1127,59 @@
         <w:spacing w:after="200" w:line="240" w:lineRule="auto"/>
         <w:jc w:val="both"/>
         <w:rPr>
-          <w:sz w:val="24"/>
-          <w:szCs w:val="24"/>
-        </w:rPr>
-      </w:pPr>
-      <w:r>
-        <w:rPr>
-          <w:rFonts w:ascii="Times New Roman" w:eastAsia="Times New Roman" w:hAnsi="Times New Roman" w:cs="Times New Roman"/>
-          <w:color w:val="000000"/>
-          <w:sz w:val="24"/>
-          <w:szCs w:val="24"/>
-        </w:rPr>
-        <w:t>T</w:t>
-      </w:r>
-      <w:r>
-        <w:rPr>
-          <w:rFonts w:ascii="Times New Roman" w:eastAsia="Times New Roman" w:hAnsi="Times New Roman" w:cs="Times New Roman"/>
-          <w:sz w:val="24"/>
-          <w:szCs w:val="24"/>
-        </w:rPr>
-        <w:t>his Agreement does not create any other partnership between the Parties.</w:t>
-      </w:r>
-    </w:p>
-    <w:p>
-      <w:pPr>
-        <w:spacing w:after="200"/>
+          <w:color w:val="000000"/>
+          <w:sz w:val="24"/>
+          <w:szCs w:val="24"/>
+        </w:rPr>
+      </w:pPr>
+      <w:r>
+        <w:rPr>
+          <w:rFonts w:ascii="Times New Roman" w:eastAsia="Times New Roman" w:hAnsi="Times New Roman" w:cs="Times New Roman"/>
+          <w:color w:val="000000"/>
+          <w:sz w:val="24"/>
+          <w:szCs w:val="24"/>
+        </w:rPr>
+        <w:t xml:space="preserve">Any dispute or difference whatsoever arising out of or in connection with this Agreement shall be submitted to </w:t>
+      </w:r>
+      <w:r>
+        <w:rPr>
+          <w:rFonts w:ascii="Times New Roman" w:eastAsia="Times New Roman" w:hAnsi="Times New Roman" w:cs="Times New Roman"/>
+          <w:sz w:val="24"/>
+          <w:szCs w:val="24"/>
+        </w:rPr>
+        <w:t>A</w:t>
+      </w:r>
+      <w:r>
+        <w:rPr>
+          <w:rFonts w:ascii="Times New Roman" w:eastAsia="Times New Roman" w:hAnsi="Times New Roman" w:cs="Times New Roman"/>
+          <w:color w:val="000000"/>
+          <w:sz w:val="24"/>
+          <w:szCs w:val="24"/>
+        </w:rPr>
+        <w:t>rbitration/mediation/negotiation (</w:t>
+      </w:r>
+      <w:r>
+        <w:rPr>
+          <w:rFonts w:ascii="Times New Roman" w:eastAsia="Times New Roman" w:hAnsi="Times New Roman" w:cs="Times New Roman"/>
+          <w:sz w:val="24"/>
+          <w:szCs w:val="24"/>
+        </w:rPr>
+        <w:t>c</w:t>
+      </w:r>
+      <w:r>
+        <w:rPr>
+          <w:rFonts w:ascii="Times New Roman" w:eastAsia="Times New Roman" w:hAnsi="Times New Roman" w:cs="Times New Roman"/>
+          <w:color w:val="000000"/>
+          <w:sz w:val="24"/>
+          <w:szCs w:val="24"/>
+        </w:rPr>
+        <w:t>ircle one) in accordance with, and subject to the laws of ________________.</w:t>
+      </w:r>
+    </w:p>
+    <w:p>
+      <w:pPr>
+        <w:spacing w:after="200" w:line="240" w:lineRule="auto"/>
+        <w:jc w:val="both"/>
         <w:rPr>
           <w:rFonts w:ascii="Times New Roman" w:eastAsia="Times New Roman" w:hAnsi="Times New Roman" w:cs="Times New Roman"/>
           <w:b/>
@@ -1160,60 +1196,14 @@
           <w:szCs w:val="24"/>
           <w:u w:val="single"/>
         </w:rPr>
-        <w:t xml:space="preserve">EXCLUSIVITY </w:t>
-      </w:r>
-    </w:p>
-    <w:p>
-      <w:pPr>
-        <w:numPr>
-          <w:ilvl w:val="0"/>
-          <w:numId w:val="3"/>
-        </w:numPr>
-        <w:pBdr>
-          <w:top w:val="nil"/>
-          <w:left w:val="nil"/>
-          <w:bottom w:val="nil"/>
-          <w:right w:val="nil"/>
-          <w:between w:val="nil"/>
-        </w:pBdr>
-        <w:spacing w:after="200"/>
+        <w:t>OWNERSHIP</w:t>
+      </w:r>
+    </w:p>
+    <w:p>
+      <w:pPr>
+        <w:spacing w:after="200" w:line="240" w:lineRule="auto"/>
         <w:jc w:val="both"/>
         <w:rPr>
-          <w:color w:val="000000"/>
-          <w:sz w:val="24"/>
-          <w:szCs w:val="24"/>
-        </w:rPr>
-      </w:pPr>
-      <w:r>
-        <w:rPr>
-          <w:rFonts w:ascii="Times New Roman" w:eastAsia="Times New Roman" w:hAnsi="Times New Roman" w:cs="Times New Roman"/>
-          <w:sz w:val="24"/>
-          <w:szCs w:val="24"/>
-        </w:rPr>
-        <w:t>The Parties agree that this Agreement is not an exclusive arrangement and that the Parties are entitled to enter into other similar agreements with other</w:t>
-      </w:r>
-      <w:r>
-        <w:rPr>
-          <w:rFonts w:ascii="Times New Roman" w:eastAsia="Times New Roman" w:hAnsi="Times New Roman" w:cs="Times New Roman"/>
-          <w:sz w:val="24"/>
-          <w:szCs w:val="24"/>
-        </w:rPr>
-        <w:t xml:space="preserve"> parties.</w:t>
-      </w:r>
-      <w:r>
-        <w:rPr>
-          <w:rFonts w:ascii="Times New Roman" w:eastAsia="Times New Roman" w:hAnsi="Times New Roman" w:cs="Times New Roman"/>
-          <w:color w:val="000000"/>
-          <w:sz w:val="24"/>
-          <w:szCs w:val="24"/>
-        </w:rPr>
-        <w:t xml:space="preserve"> </w:t>
-      </w:r>
-    </w:p>
-    <w:p>
-      <w:pPr>
-        <w:spacing w:before="200" w:after="200"/>
-        <w:rPr>
           <w:rFonts w:ascii="Times New Roman" w:eastAsia="Times New Roman" w:hAnsi="Times New Roman" w:cs="Times New Roman"/>
           <w:b/>
           <w:sz w:val="24"/>
@@ -1221,157 +1211,6 @@
           <w:u w:val="single"/>
         </w:rPr>
       </w:pPr>
-      <w:r>
-        <w:rPr>
-          <w:rFonts w:ascii="Times New Roman" w:eastAsia="Times New Roman" w:hAnsi="Times New Roman" w:cs="Times New Roman"/>
-          <w:b/>
-          <w:sz w:val="24"/>
-          <w:szCs w:val="24"/>
-          <w:u w:val="single"/>
-        </w:rPr>
-        <w:t>TERMINATION</w:t>
-      </w:r>
-    </w:p>
-    <w:p>
-      <w:pPr>
-        <w:numPr>
-          <w:ilvl w:val="0"/>
-          <w:numId w:val="3"/>
-        </w:numPr>
-        <w:pBdr>
-          <w:top w:val="nil"/>
-          <w:left w:val="nil"/>
-          <w:bottom w:val="nil"/>
-          <w:right w:val="nil"/>
-          <w:between w:val="nil"/>
-        </w:pBdr>
-        <w:spacing w:after="200"/>
-        <w:rPr>
-          <w:color w:val="000000"/>
-          <w:sz w:val="24"/>
-          <w:szCs w:val="24"/>
-        </w:rPr>
-      </w:pPr>
-      <w:r>
-        <w:rPr>
-          <w:rFonts w:ascii="Times New Roman" w:eastAsia="Times New Roman" w:hAnsi="Times New Roman" w:cs="Times New Roman"/>
-          <w:sz w:val="24"/>
-          <w:szCs w:val="24"/>
-        </w:rPr>
-        <w:t>This Agreement may be terminated in the event that any of the following occurs:</w:t>
-      </w:r>
-    </w:p>
-    <w:p>
-      <w:pPr>
-        <w:numPr>
-          <w:ilvl w:val="0"/>
-          <w:numId w:val="4"/>
-        </w:numPr>
-        <w:pBdr>
-          <w:top w:val="nil"/>
-          <w:left w:val="nil"/>
-          <w:bottom w:val="nil"/>
-          <w:right w:val="nil"/>
-          <w:between w:val="nil"/>
-        </w:pBdr>
-        <w:spacing w:after="200"/>
-        <w:jc w:val="both"/>
-        <w:rPr>
-          <w:rFonts w:ascii="Times New Roman" w:eastAsia="Times New Roman" w:hAnsi="Times New Roman" w:cs="Times New Roman"/>
-          <w:color w:val="000000"/>
-          <w:sz w:val="24"/>
-          <w:szCs w:val="24"/>
-        </w:rPr>
-      </w:pPr>
-      <w:r>
-        <w:rPr>
-          <w:rFonts w:ascii="Times New Roman" w:eastAsia="Times New Roman" w:hAnsi="Times New Roman" w:cs="Times New Roman"/>
-          <w:color w:val="000000"/>
-          <w:sz w:val="24"/>
-          <w:szCs w:val="24"/>
-        </w:rPr>
-        <w:t xml:space="preserve">Immediately, in </w:t>
-      </w:r>
-      <w:r>
-        <w:rPr>
-          <w:rFonts w:ascii="Times New Roman" w:eastAsia="Times New Roman" w:hAnsi="Times New Roman" w:cs="Times New Roman"/>
-          <w:sz w:val="24"/>
-          <w:szCs w:val="24"/>
-        </w:rPr>
-        <w:t xml:space="preserve">the event that </w:t>
-      </w:r>
-      <w:r>
-        <w:rPr>
-          <w:rFonts w:ascii="Times New Roman" w:eastAsia="Times New Roman" w:hAnsi="Times New Roman" w:cs="Times New Roman"/>
-          <w:color w:val="000000"/>
-          <w:sz w:val="24"/>
-          <w:szCs w:val="24"/>
-        </w:rPr>
-        <w:t>one of the Parties breaches this Agreement or one of the conditions set forth in this Agreement and does not amend them within a period of ________________.</w:t>
-      </w:r>
-    </w:p>
-    <w:p>
-      <w:pPr>
-        <w:numPr>
-          <w:ilvl w:val="0"/>
-          <w:numId w:val="4"/>
-        </w:numPr>
-        <w:pBdr>
-          <w:top w:val="nil"/>
-          <w:left w:val="nil"/>
-          <w:bottom w:val="nil"/>
-          <w:right w:val="nil"/>
-          <w:between w:val="nil"/>
-        </w:pBdr>
-        <w:spacing w:after="200"/>
-        <w:jc w:val="both"/>
-        <w:rPr>
-          <w:rFonts w:ascii="Times New Roman" w:eastAsia="Times New Roman" w:hAnsi="Times New Roman" w:cs="Times New Roman"/>
-          <w:color w:val="000000"/>
-          <w:sz w:val="24"/>
-          <w:szCs w:val="24"/>
-        </w:rPr>
-      </w:pPr>
-      <w:r>
-        <w:rPr>
-          <w:rFonts w:ascii="Times New Roman" w:eastAsia="Times New Roman" w:hAnsi="Times New Roman" w:cs="Times New Roman"/>
-          <w:color w:val="000000"/>
-          <w:sz w:val="24"/>
-          <w:szCs w:val="24"/>
-        </w:rPr>
-        <w:t>At any given time by providing a written notice to the other party ________________ days prior to t</w:t>
-      </w:r>
-      <w:r>
-        <w:rPr>
-          <w:rFonts w:ascii="Times New Roman" w:eastAsia="Times New Roman" w:hAnsi="Times New Roman" w:cs="Times New Roman"/>
-          <w:color w:val="000000"/>
-          <w:sz w:val="24"/>
-          <w:szCs w:val="24"/>
-        </w:rPr>
-        <w:t>erminating the Agreement.</w:t>
-      </w:r>
-    </w:p>
-    <w:p>
-      <w:pPr>
-        <w:spacing w:before="200" w:after="200"/>
-        <w:rPr>
-          <w:rFonts w:ascii="Times New Roman" w:eastAsia="Times New Roman" w:hAnsi="Times New Roman" w:cs="Times New Roman"/>
-          <w:b/>
-          <w:sz w:val="24"/>
-          <w:szCs w:val="24"/>
-          <w:u w:val="single"/>
-        </w:rPr>
-      </w:pPr>
-      <w:r>
-        <w:rPr>
-          <w:rFonts w:ascii="Times New Roman" w:eastAsia="Times New Roman" w:hAnsi="Times New Roman" w:cs="Times New Roman"/>
-          <w:b/>
-          <w:sz w:val="24"/>
-          <w:szCs w:val="24"/>
-          <w:u w:val="single"/>
-        </w:rPr>
-        <w:t>DISPUTE RESOLUTION</w:t>
-      </w:r>
     </w:p>
     <w:p>
       <w:pPr>
@@ -1397,59 +1236,15 @@
       <w:r>
         <w:rPr>
           <w:rFonts w:ascii="Times New Roman" w:eastAsia="Times New Roman" w:hAnsi="Times New Roman" w:cs="Times New Roman"/>
-          <w:color w:val="000000"/>
-          <w:sz w:val="24"/>
-          <w:szCs w:val="24"/>
-        </w:rPr>
-        <w:t xml:space="preserve">Any dispute or difference whatsoever arising out of or in connection with this Agreement shall be submitted to </w:t>
-      </w:r>
-      <w:r>
-        <w:rPr>
-          <w:rFonts w:ascii="Times New Roman" w:eastAsia="Times New Roman" w:hAnsi="Times New Roman" w:cs="Times New Roman"/>
-          <w:sz w:val="24"/>
-          <w:szCs w:val="24"/>
-        </w:rPr>
-        <w:t>A</w:t>
-      </w:r>
-      <w:r>
-        <w:rPr>
-          <w:rFonts w:ascii="Times New Roman" w:eastAsia="Times New Roman" w:hAnsi="Times New Roman" w:cs="Times New Roman"/>
-          <w:color w:val="000000"/>
-          <w:sz w:val="24"/>
-          <w:szCs w:val="24"/>
-        </w:rPr>
-        <w:t>rbitration/mediation/negotiation (</w:t>
-      </w:r>
-      <w:r>
-        <w:rPr>
-          <w:rFonts w:ascii="Times New Roman" w:eastAsia="Times New Roman" w:hAnsi="Times New Roman" w:cs="Times New Roman"/>
-          <w:sz w:val="24"/>
-          <w:szCs w:val="24"/>
-        </w:rPr>
-        <w:t>c</w:t>
-      </w:r>
-      <w:r>
-        <w:rPr>
-          <w:rFonts w:ascii="Times New Roman" w:eastAsia="Times New Roman" w:hAnsi="Times New Roman" w:cs="Times New Roman"/>
-          <w:color w:val="000000"/>
-          <w:sz w:val="24"/>
-          <w:szCs w:val="24"/>
-        </w:rPr>
-        <w:t>ircle one) in accordance with, and subject to the laws of ______</w:t>
-      </w:r>
-      <w:r>
-        <w:rPr>
-          <w:rFonts w:ascii="Times New Roman" w:eastAsia="Times New Roman" w:hAnsi="Times New Roman" w:cs="Times New Roman"/>
-          <w:color w:val="000000"/>
-          <w:sz w:val="24"/>
-          <w:szCs w:val="24"/>
-        </w:rPr>
-        <w:t>__________.</w:t>
-      </w:r>
-    </w:p>
-    <w:p>
-      <w:pPr>
-        <w:spacing w:after="200" w:line="240" w:lineRule="auto"/>
+          <w:sz w:val="24"/>
+          <w:szCs w:val="24"/>
+        </w:rPr>
+        <w:t>The Parties agree that all the work product that is created by the Consultant will remain the exclusive property of the Company, as long as it is relevant to the performance of the Services set forth in this Agreement.</w:t>
+      </w:r>
+    </w:p>
+    <w:p>
+      <w:pPr>
+        <w:spacing w:after="200"/>
         <w:jc w:val="both"/>
         <w:rPr>
           <w:rFonts w:ascii="Times New Roman" w:eastAsia="Times New Roman" w:hAnsi="Times New Roman" w:cs="Times New Roman"/>
@@ -1467,21 +1262,8 @@
           <w:szCs w:val="24"/>
           <w:u w:val="single"/>
         </w:rPr>
-        <w:t>OWNERSHIP</w:t>
-      </w:r>
-    </w:p>
-    <w:p>
-      <w:pPr>
-        <w:spacing w:after="200" w:line="240" w:lineRule="auto"/>
-        <w:jc w:val="both"/>
-        <w:rPr>
-          <w:rFonts w:ascii="Times New Roman" w:eastAsia="Times New Roman" w:hAnsi="Times New Roman" w:cs="Times New Roman"/>
-          <w:b/>
-          <w:sz w:val="24"/>
-          <w:szCs w:val="24"/>
-          <w:u w:val="single"/>
-        </w:rPr>
-      </w:pPr>
+        <w:t>GOVERNING LAW</w:t>
+      </w:r>
     </w:p>
     <w:p>
       <w:pPr>
@@ -1504,20 +1286,28 @@
           <w:szCs w:val="24"/>
         </w:rPr>
       </w:pPr>
-      <w:r>
-        <w:rPr>
-          <w:rFonts w:ascii="Times New Roman" w:eastAsia="Times New Roman" w:hAnsi="Times New Roman" w:cs="Times New Roman"/>
-          <w:sz w:val="24"/>
-          <w:szCs w:val="24"/>
-        </w:rPr>
-        <w:lastRenderedPageBreak/>
-        <w:t>The Parties agree that all the work product that is created by the Consultant will remain the exclusive property of the Company, as long as it is relevant to the performance of the Services set forth in this Agreement.</w:t>
+      <w:hyperlink r:id="rId7">
+        <w:r>
+          <w:rPr>
+            <w:rFonts w:ascii="Times New Roman" w:eastAsia="Times New Roman" w:hAnsi="Times New Roman" w:cs="Times New Roman"/>
+            <w:sz w:val="24"/>
+            <w:szCs w:val="24"/>
+          </w:rPr>
+          <w:t>This Agreement</w:t>
+        </w:r>
+      </w:hyperlink>
+      <w:r>
+        <w:rPr>
+          <w:rFonts w:ascii="Times New Roman" w:eastAsia="Times New Roman" w:hAnsi="Times New Roman" w:cs="Times New Roman"/>
+          <w:sz w:val="24"/>
+          <w:szCs w:val="24"/>
+        </w:rPr>
+        <w:t xml:space="preserve"> shall be governed by and construed in accordance with the laws of ________________.</w:t>
       </w:r>
     </w:p>
     <w:p>
       <w:pPr>
         <w:spacing w:after="200"/>
-        <w:jc w:val="both"/>
         <w:rPr>
           <w:rFonts w:ascii="Times New Roman" w:eastAsia="Times New Roman" w:hAnsi="Times New Roman" w:cs="Times New Roman"/>
           <w:b/>
@@ -1534,7 +1324,7 @@
           <w:szCs w:val="24"/>
           <w:u w:val="single"/>
         </w:rPr>
-        <w:t>GOVERNING LAW</w:t>
+        <w:t xml:space="preserve">CONFIDENTIALITY </w:t>
       </w:r>
     </w:p>
     <w:p>
@@ -1558,14 +1348,14 @@
           <w:szCs w:val="24"/>
         </w:rPr>
       </w:pPr>
-      <w:hyperlink r:id="rId7">
+      <w:hyperlink r:id="rId8">
         <w:r>
           <w:rPr>
             <w:rFonts w:ascii="Times New Roman" w:eastAsia="Times New Roman" w:hAnsi="Times New Roman" w:cs="Times New Roman"/>
             <w:sz w:val="24"/>
             <w:szCs w:val="24"/>
           </w:rPr>
-          <w:t>This Agreement</w:t>
+          <w:t>All terms</w:t>
         </w:r>
       </w:hyperlink>
       <w:r>
@@ -1574,29 +1364,16 @@
           <w:sz w:val="24"/>
           <w:szCs w:val="24"/>
         </w:rPr>
-        <w:t xml:space="preserve"> shall be governed by and construed in accordance with the laws of ________________.</w:t>
-      </w:r>
-    </w:p>
-    <w:p>
-      <w:pPr>
-        <w:spacing w:after="200"/>
-        <w:rPr>
-          <w:rFonts w:ascii="Times New Roman" w:eastAsia="Times New Roman" w:hAnsi="Times New Roman" w:cs="Times New Roman"/>
-          <w:b/>
-          <w:sz w:val="24"/>
-          <w:szCs w:val="24"/>
-          <w:u w:val="single"/>
-        </w:rPr>
-      </w:pPr>
-      <w:r>
-        <w:rPr>
-          <w:rFonts w:ascii="Times New Roman" w:eastAsia="Times New Roman" w:hAnsi="Times New Roman" w:cs="Times New Roman"/>
-          <w:b/>
-          <w:sz w:val="24"/>
-          <w:szCs w:val="24"/>
-          <w:u w:val="single"/>
-        </w:rPr>
-        <w:t xml:space="preserve">CONFIDENTIALITY </w:t>
+        <w:t xml:space="preserve"> and conditions of this Agreement and any confidential information provided by the Company during the term of the Agreement must be kept confidential by the Consultant, unless the disclosure is required pursuant to process of law.</w:t>
+      </w:r>
+      <w:r>
+        <w:rPr>
+          <w:rFonts w:ascii="Times New Roman" w:eastAsia="Times New Roman" w:hAnsi="Times New Roman" w:cs="Times New Roman"/>
+          <w:color w:val="000000"/>
+          <w:sz w:val="24"/>
+          <w:szCs w:val="24"/>
+        </w:rPr>
+        <w:t xml:space="preserve"> </w:t>
       </w:r>
     </w:p>
     <w:p>
@@ -1620,40 +1397,64 @@
           <w:szCs w:val="24"/>
         </w:rPr>
       </w:pPr>
-      <w:hyperlink r:id="rId8">
-        <w:r>
-          <w:rPr>
-            <w:rFonts w:ascii="Times New Roman" w:eastAsia="Times New Roman" w:hAnsi="Times New Roman" w:cs="Times New Roman"/>
-            <w:sz w:val="24"/>
-            <w:szCs w:val="24"/>
-          </w:rPr>
-          <w:t>All terms</w:t>
-        </w:r>
-      </w:hyperlink>
-      <w:r>
-        <w:rPr>
-          <w:rFonts w:ascii="Times New Roman" w:eastAsia="Times New Roman" w:hAnsi="Times New Roman" w:cs="Times New Roman"/>
-          <w:sz w:val="24"/>
-          <w:szCs w:val="24"/>
-        </w:rPr>
-        <w:t xml:space="preserve"> and conditions of this Agreement and any confidential information provided by the Company during the term of the Agreement must be kept confidential by the Consultant, unle</w:t>
-      </w:r>
-      <w:r>
-        <w:rPr>
-          <w:rFonts w:ascii="Times New Roman" w:eastAsia="Times New Roman" w:hAnsi="Times New Roman" w:cs="Times New Roman"/>
-          <w:sz w:val="24"/>
-          <w:szCs w:val="24"/>
-        </w:rPr>
-        <w:t>ss the disclosure is required pursuant to process of law.</w:t>
-      </w:r>
-      <w:r>
-        <w:rPr>
-          <w:rFonts w:ascii="Times New Roman" w:eastAsia="Times New Roman" w:hAnsi="Times New Roman" w:cs="Times New Roman"/>
-          <w:color w:val="000000"/>
-          <w:sz w:val="24"/>
-          <w:szCs w:val="24"/>
-        </w:rPr>
-        <w:t xml:space="preserve"> </w:t>
+      <w:r>
+        <w:rPr>
+          <w:rFonts w:ascii="Times New Roman" w:eastAsia="Times New Roman" w:hAnsi="Times New Roman" w:cs="Times New Roman"/>
+          <w:sz w:val="24"/>
+          <w:szCs w:val="24"/>
+        </w:rPr>
+        <w:t>Disclosing or using this information for any purpose beyond the scope of this Agreement, or beyond the exceptions set forth above, is expressly forbidden without the prior consent of the Company.</w:t>
+      </w:r>
+    </w:p>
+    <w:p>
+      <w:pPr>
+        <w:numPr>
+          <w:ilvl w:val="0"/>
+          <w:numId w:val="2"/>
+        </w:numPr>
+        <w:pBdr>
+          <w:top w:val="nil"/>
+          <w:left w:val="nil"/>
+          <w:bottom w:val="nil"/>
+          <w:right w:val="nil"/>
+          <w:between w:val="nil"/>
+        </w:pBdr>
+        <w:spacing w:after="200" w:line="240" w:lineRule="auto"/>
+        <w:rPr>
+          <w:color w:val="000000"/>
+          <w:sz w:val="24"/>
+          <w:szCs w:val="24"/>
+        </w:rPr>
+      </w:pPr>
+      <w:r>
+        <w:rPr>
+          <w:rFonts w:ascii="Times New Roman" w:eastAsia="Times New Roman" w:hAnsi="Times New Roman" w:cs="Times New Roman"/>
+          <w:sz w:val="24"/>
+          <w:szCs w:val="24"/>
+        </w:rPr>
+        <w:t>The Consultant’s obligation to maintain confidentiality will survive termination of this Agreement and will remain in effect indefinitely.</w:t>
+      </w:r>
+    </w:p>
+    <w:p>
+      <w:pPr>
+        <w:spacing w:before="200" w:after="200"/>
+        <w:rPr>
+          <w:rFonts w:ascii="Times New Roman" w:eastAsia="Times New Roman" w:hAnsi="Times New Roman" w:cs="Times New Roman"/>
+          <w:b/>
+          <w:sz w:val="24"/>
+          <w:szCs w:val="24"/>
+          <w:u w:val="single"/>
+        </w:rPr>
+      </w:pPr>
+      <w:r>
+        <w:rPr>
+          <w:rFonts w:ascii="Times New Roman" w:eastAsia="Times New Roman" w:hAnsi="Times New Roman" w:cs="Times New Roman"/>
+          <w:b/>
+          <w:sz w:val="24"/>
+          <w:szCs w:val="24"/>
+          <w:u w:val="single"/>
+        </w:rPr>
+        <w:t>SEVERABILITY</w:t>
       </w:r>
     </w:p>
     <w:p>
@@ -1683,41 +1484,14 @@
           <w:sz w:val="24"/>
           <w:szCs w:val="24"/>
         </w:rPr>
-        <w:t>Disclosing or using this information for any purpose beyond the scope of this Agreement, or beyond the exceptions set forth above, is expressly forbidden without the prior consent of the Company.</w:t>
-      </w:r>
-    </w:p>
-    <w:p>
-      <w:pPr>
-        <w:numPr>
-          <w:ilvl w:val="0"/>
-          <w:numId w:val="2"/>
-        </w:numPr>
-        <w:pBdr>
-          <w:top w:val="nil"/>
-          <w:left w:val="nil"/>
-          <w:bottom w:val="nil"/>
-          <w:right w:val="nil"/>
-          <w:between w:val="nil"/>
-        </w:pBdr>
-        <w:spacing w:after="200" w:line="240" w:lineRule="auto"/>
-        <w:rPr>
-          <w:color w:val="000000"/>
-          <w:sz w:val="24"/>
-          <w:szCs w:val="24"/>
-        </w:rPr>
-      </w:pPr>
-      <w:r>
-        <w:rPr>
-          <w:rFonts w:ascii="Times New Roman" w:eastAsia="Times New Roman" w:hAnsi="Times New Roman" w:cs="Times New Roman"/>
-          <w:sz w:val="24"/>
-          <w:szCs w:val="24"/>
-        </w:rPr>
-        <w:t>The Consultant’s obligation to maintain confidentiality will survive termination of this Agreement and will remain in effect indefinitely.</w:t>
-      </w:r>
-    </w:p>
-    <w:p>
-      <w:pPr>
-        <w:spacing w:before="200" w:after="200"/>
+        <w:lastRenderedPageBreak/>
+        <w:t>In the event that any provision of this Agreement is found to be void and unenforceable by a court of competent jurisdiction, then the remaining provisions will remain in force in accordance with the Parties’ intention.</w:t>
+      </w:r>
+    </w:p>
+    <w:p>
+      <w:pPr>
+        <w:spacing w:after="200"/>
+        <w:jc w:val="both"/>
         <w:rPr>
           <w:rFonts w:ascii="Times New Roman" w:eastAsia="Times New Roman" w:hAnsi="Times New Roman" w:cs="Times New Roman"/>
           <w:b/>
@@ -1734,7 +1508,7 @@
           <w:szCs w:val="24"/>
           <w:u w:val="single"/>
         </w:rPr>
-        <w:t>SEVERABILITY</w:t>
+        <w:t>ENTIRE AGREEMENT</w:t>
       </w:r>
     </w:p>
     <w:p>
@@ -1758,26 +1532,37 @@
           <w:szCs w:val="24"/>
         </w:rPr>
       </w:pPr>
-      <w:r>
-        <w:rPr>
-          <w:rFonts w:ascii="Times New Roman" w:eastAsia="Times New Roman" w:hAnsi="Times New Roman" w:cs="Times New Roman"/>
-          <w:sz w:val="24"/>
-          <w:szCs w:val="24"/>
-        </w:rPr>
-        <w:t>In the event that any provision of this Agreement is found to be void and unenforceable by a court of co</w:t>
-      </w:r>
-      <w:r>
-        <w:rPr>
-          <w:rFonts w:ascii="Times New Roman" w:eastAsia="Times New Roman" w:hAnsi="Times New Roman" w:cs="Times New Roman"/>
-          <w:sz w:val="24"/>
-          <w:szCs w:val="24"/>
-        </w:rPr>
-        <w:t>mpetent jurisdiction, then the remaining provisions will remain in force in accordance with the Parties’ intention.</w:t>
-      </w:r>
-    </w:p>
-    <w:p>
-      <w:pPr>
-        <w:spacing w:after="200"/>
+      <w:hyperlink r:id="rId9">
+        <w:r>
+          <w:rPr>
+            <w:rFonts w:ascii="Times New Roman" w:eastAsia="Times New Roman" w:hAnsi="Times New Roman" w:cs="Times New Roman"/>
+            <w:sz w:val="24"/>
+            <w:szCs w:val="24"/>
+          </w:rPr>
+          <w:t>This Agreement</w:t>
+        </w:r>
+      </w:hyperlink>
+      <w:r>
+        <w:rPr>
+          <w:rFonts w:ascii="Times New Roman" w:eastAsia="Times New Roman" w:hAnsi="Times New Roman" w:cs="Times New Roman"/>
+          <w:sz w:val="24"/>
+          <w:szCs w:val="24"/>
+        </w:rPr>
+        <w:t xml:space="preserve"> contains the entire agreement and understanding among the Parties hereto with respect to the subject matter hereof, and supersedes all prior agreements, understandings, inducements and conditions, express or implied, oral or written, of any nature whatsoever with respect to the subject matter hereof. The express terms hereof control and supersede any course of performance and/or usage of the trade inconsistent with any of the terms hereof.</w:t>
+      </w:r>
+      <w:r>
+        <w:rPr>
+          <w:rFonts w:ascii="Times New Roman" w:eastAsia="Times New Roman" w:hAnsi="Times New Roman" w:cs="Times New Roman"/>
+          <w:color w:val="000000"/>
+          <w:sz w:val="24"/>
+          <w:szCs w:val="24"/>
+        </w:rPr>
+        <w:tab/>
+      </w:r>
+    </w:p>
+    <w:p>
+      <w:pPr>
+        <w:spacing w:after="200" w:line="240" w:lineRule="auto"/>
         <w:jc w:val="both"/>
         <w:rPr>
           <w:rFonts w:ascii="Times New Roman" w:eastAsia="Times New Roman" w:hAnsi="Times New Roman" w:cs="Times New Roman"/>
@@ -1795,7 +1580,7 @@
           <w:szCs w:val="24"/>
           <w:u w:val="single"/>
         </w:rPr>
-        <w:t>ENTIRE AGREEMENT</w:t>
+        <w:t>AMENDMENTS</w:t>
       </w:r>
     </w:p>
     <w:p>
@@ -1819,109 +1604,13 @@
           <w:szCs w:val="24"/>
         </w:rPr>
       </w:pPr>
-      <w:hyperlink r:id="rId9">
-        <w:r>
-          <w:rPr>
-            <w:rFonts w:ascii="Times New Roman" w:eastAsia="Times New Roman" w:hAnsi="Times New Roman" w:cs="Times New Roman"/>
-            <w:sz w:val="24"/>
-            <w:szCs w:val="24"/>
-          </w:rPr>
-          <w:t>This Agreement</w:t>
-        </w:r>
-      </w:hyperlink>
-      <w:r>
-        <w:rPr>
-          <w:rFonts w:ascii="Times New Roman" w:eastAsia="Times New Roman" w:hAnsi="Times New Roman" w:cs="Times New Roman"/>
-          <w:sz w:val="24"/>
-          <w:szCs w:val="24"/>
-        </w:rPr>
-        <w:t xml:space="preserve"> contains the entire agreement and unde</w:t>
-      </w:r>
-      <w:r>
-        <w:rPr>
-          <w:rFonts w:ascii="Times New Roman" w:eastAsia="Times New Roman" w:hAnsi="Times New Roman" w:cs="Times New Roman"/>
-          <w:sz w:val="24"/>
-          <w:szCs w:val="24"/>
-        </w:rPr>
-        <w:t xml:space="preserve">rstanding among the Parties hereto with respect to the subject matter hereof, and supersedes all prior agreements, understandings, inducements and conditions, express or implied, oral or written, of any nature whatsoever with respect to the subject matter </w:t>
-      </w:r>
-      <w:r>
-        <w:rPr>
-          <w:rFonts w:ascii="Times New Roman" w:eastAsia="Times New Roman" w:hAnsi="Times New Roman" w:cs="Times New Roman"/>
-          <w:sz w:val="24"/>
-          <w:szCs w:val="24"/>
-        </w:rPr>
-        <w:t>hereof. The express terms hereof control and supersede any course of performance and/or usage of the trade inconsistent with any of the terms hereof.</w:t>
-      </w:r>
-      <w:r>
-        <w:rPr>
-          <w:rFonts w:ascii="Times New Roman" w:eastAsia="Times New Roman" w:hAnsi="Times New Roman" w:cs="Times New Roman"/>
-          <w:color w:val="000000"/>
-          <w:sz w:val="24"/>
-          <w:szCs w:val="24"/>
-        </w:rPr>
-        <w:tab/>
-      </w:r>
-    </w:p>
-    <w:p>
-      <w:pPr>
-        <w:spacing w:after="200" w:line="240" w:lineRule="auto"/>
-        <w:jc w:val="both"/>
-        <w:rPr>
-          <w:rFonts w:ascii="Times New Roman" w:eastAsia="Times New Roman" w:hAnsi="Times New Roman" w:cs="Times New Roman"/>
-          <w:b/>
-          <w:sz w:val="24"/>
-          <w:szCs w:val="24"/>
-          <w:u w:val="single"/>
-        </w:rPr>
-      </w:pPr>
-      <w:r>
-        <w:rPr>
-          <w:rFonts w:ascii="Times New Roman" w:eastAsia="Times New Roman" w:hAnsi="Times New Roman" w:cs="Times New Roman"/>
-          <w:b/>
-          <w:sz w:val="24"/>
-          <w:szCs w:val="24"/>
-          <w:u w:val="single"/>
-        </w:rPr>
-        <w:t>AMENDMENTS</w:t>
-      </w:r>
-    </w:p>
-    <w:p>
-      <w:pPr>
-        <w:numPr>
-          <w:ilvl w:val="0"/>
-          <w:numId w:val="3"/>
-        </w:numPr>
-        <w:pBdr>
-          <w:top w:val="nil"/>
-          <w:left w:val="nil"/>
-          <w:bottom w:val="nil"/>
-          <w:right w:val="nil"/>
-          <w:between w:val="nil"/>
-        </w:pBdr>
-        <w:spacing w:after="200" w:line="240" w:lineRule="auto"/>
-        <w:jc w:val="both"/>
-        <w:rPr>
-          <w:color w:val="000000"/>
-          <w:sz w:val="24"/>
-          <w:szCs w:val="24"/>
-        </w:rPr>
-      </w:pPr>
-      <w:r>
-        <w:rPr>
-          <w:rFonts w:ascii="Times New Roman" w:eastAsia="Times New Roman" w:hAnsi="Times New Roman" w:cs="Times New Roman"/>
-          <w:sz w:val="24"/>
-          <w:szCs w:val="24"/>
-        </w:rPr>
-        <w:t>The Parties agree that any amendments made to this Agreement must be in writing, where they mu</w:t>
-      </w:r>
-      <w:r>
-        <w:rPr>
-          <w:rFonts w:ascii="Times New Roman" w:eastAsia="Times New Roman" w:hAnsi="Times New Roman" w:cs="Times New Roman"/>
-          <w:sz w:val="24"/>
-          <w:szCs w:val="24"/>
-        </w:rPr>
-        <w:t>st be signed by both Parties to this Agreement.</w:t>
+      <w:r>
+        <w:rPr>
+          <w:rFonts w:ascii="Times New Roman" w:eastAsia="Times New Roman" w:hAnsi="Times New Roman" w:cs="Times New Roman"/>
+          <w:sz w:val="24"/>
+          <w:szCs w:val="24"/>
+        </w:rPr>
+        <w:t>The Parties agree that any amendments made to this Agreement must be in writing, where they must be signed by both Parties to this Agreement.</w:t>
       </w:r>
       <w:r>
         <w:rPr>
@@ -2064,7 +1753,6 @@
                 <w:sz w:val="24"/>
                 <w:szCs w:val="24"/>
               </w:rPr>
-              <w:lastRenderedPageBreak/>
               <w:t>CONSULTANT</w:t>
             </w:r>
             <w:r>
@@ -2152,16 +1840,7 @@
                 <w:sz w:val="24"/>
                 <w:szCs w:val="24"/>
               </w:rPr>
-              <w:lastRenderedPageBreak/>
-              <w:t>COMP</w:t>
-            </w:r>
-            <w:r>
-              <w:rPr>
-                <w:rFonts w:ascii="Times New Roman" w:eastAsia="Times New Roman" w:hAnsi="Times New Roman" w:cs="Times New Roman"/>
-                <w:sz w:val="24"/>
-                <w:szCs w:val="24"/>
-              </w:rPr>
-              <w:t>ANY</w:t>
+              <w:t>COMPANY</w:t>
             </w:r>
             <w:r>
               <w:rPr>
@@ -2996,6 +2675,17 @@
     <w:basedOn w:val="DefaultParagraphFont"/>
     <w:rsid w:val="0044115B"/>
   </w:style>
+  <w:style w:type="paragraph" w:styleId="ListParagraph">
+    <w:name w:val="List Paragraph"/>
+    <w:basedOn w:val="Normal"/>
+    <w:uiPriority w:val="34"/>
+    <w:qFormat/>
+    <w:rsid w:val="00FE46AD"/>
+    <w:pPr>
+      <w:ind w:left="720"/>
+      <w:contextualSpacing/>
+    </w:pPr>
+  </w:style>
 </w:styles>
 </file>
 
@@ -3338,6 +3028,17 @@
     <w:basedOn w:val="DefaultParagraphFont"/>
     <w:rsid w:val="0044115B"/>
   </w:style>
+  <w:style w:type="paragraph" w:styleId="ListParagraph">
+    <w:name w:val="List Paragraph"/>
+    <w:basedOn w:val="Normal"/>
+    <w:uiPriority w:val="34"/>
+    <w:qFormat/>
+    <w:rsid w:val="00FE46AD"/>
+    <w:pPr>
+      <w:ind w:left="720"/>
+      <w:contextualSpacing/>
+    </w:pPr>
+  </w:style>
 </w:styles>
 </file>
 

</xml_diff>